<commit_message>
add table of content for the OSF project
</commit_message>
<xml_diff>
--- a/manuscript/revision/Response to the review.docx
+++ b/manuscript/revision/Response to the review.docx
@@ -162,6 +162,275 @@
           <w:color w:val="222222"/>
           <w:shd w:val="clear" w:color="auto" w:fill="D0CECE" w:themeFill="background2" w:themeFillShade="E6"/>
         </w:rPr>
+        <w:t xml:space="preserve"> The task description in the abstract and on page 5 is vague. In the latter, the first sentence turns out not to be strictly true and in any case it is a fine point.  Very early in the paper, please include a clear explanation of the gist of the procedure. Something along the lines of:</w:t>
+      </w:r>
+      <w:r>
+        <w:rPr>
+          <w:rFonts w:ascii="Times New Roman" w:hAnsi="Times New Roman" w:cs="Times New Roman"/>
+          <w:color w:val="222222"/>
+        </w:rPr>
+        <w:br/>
+      </w:r>
+      <w:r>
+        <w:rPr>
+          <w:rFonts w:ascii="Times New Roman" w:hAnsi="Times New Roman" w:cs="Times New Roman"/>
+          <w:color w:val="222222"/>
+        </w:rPr>
+        <w:br/>
+      </w:r>
+      <w:r>
+        <w:rPr>
+          <w:rFonts w:ascii="Times New Roman" w:hAnsi="Times New Roman" w:cs="Times New Roman"/>
+          <w:color w:val="222222"/>
+          <w:shd w:val="clear" w:color="auto" w:fill="D0CECE" w:themeFill="background2" w:themeFillShade="E6"/>
+        </w:rPr>
+        <w:t>“</w:t>
+      </w:r>
+      <w:bookmarkStart w:id="0" w:name="_Hlk41462938"/>
+      <w:r>
+        <w:rPr>
+          <w:rFonts w:ascii="Times New Roman" w:hAnsi="Times New Roman" w:cs="Times New Roman"/>
+          <w:color w:val="222222"/>
+          <w:shd w:val="clear" w:color="auto" w:fill="D0CECE" w:themeFill="background2" w:themeFillShade="E6"/>
+        </w:rPr>
+        <w:t xml:space="preserve">The CS stimuli were two </w:t>
+      </w:r>
+      <w:proofErr w:type="spellStart"/>
+      <w:r>
+        <w:rPr>
+          <w:rFonts w:ascii="Times New Roman" w:hAnsi="Times New Roman" w:cs="Times New Roman"/>
+          <w:color w:val="222222"/>
+          <w:shd w:val="clear" w:color="auto" w:fill="D0CECE" w:themeFill="background2" w:themeFillShade="E6"/>
+        </w:rPr>
+        <w:t>Pokemon</w:t>
+      </w:r>
+      <w:proofErr w:type="spellEnd"/>
+      <w:r>
+        <w:rPr>
+          <w:rFonts w:ascii="Times New Roman" w:hAnsi="Times New Roman" w:cs="Times New Roman"/>
+          <w:color w:val="222222"/>
+          <w:shd w:val="clear" w:color="auto" w:fill="D0CECE" w:themeFill="background2" w:themeFillShade="E6"/>
+        </w:rPr>
+        <w:t xml:space="preserve"> selected to be neutral and unfamiliar. The US stimuli were pictures and words, 4 of each selected to be positive and 4 negative.  In the training phase, on each of many trials, one or two stimuli were briefly presented, and subjects were told to monitor for a pre-designated target </w:t>
+      </w:r>
+      <w:proofErr w:type="spellStart"/>
+      <w:r>
+        <w:rPr>
+          <w:rFonts w:ascii="Times New Roman" w:hAnsi="Times New Roman" w:cs="Times New Roman"/>
+          <w:color w:val="222222"/>
+          <w:shd w:val="clear" w:color="auto" w:fill="D0CECE" w:themeFill="background2" w:themeFillShade="E6"/>
+        </w:rPr>
+        <w:t>Pokemon</w:t>
+      </w:r>
+      <w:proofErr w:type="spellEnd"/>
+      <w:r>
+        <w:rPr>
+          <w:rFonts w:ascii="Times New Roman" w:hAnsi="Times New Roman" w:cs="Times New Roman"/>
+          <w:color w:val="222222"/>
+          <w:shd w:val="clear" w:color="auto" w:fill="D0CECE" w:themeFill="background2" w:themeFillShade="E6"/>
+        </w:rPr>
+        <w:t xml:space="preserve"> (the “surveillance task,” a cover story that required subjects to engage with the stimuli). Most trials presented filler stimuli, but on interspersed training trials one of the two CS </w:t>
+      </w:r>
+      <w:proofErr w:type="spellStart"/>
+      <w:r>
+        <w:rPr>
+          <w:rFonts w:ascii="Times New Roman" w:hAnsi="Times New Roman" w:cs="Times New Roman"/>
+          <w:color w:val="222222"/>
+          <w:shd w:val="clear" w:color="auto" w:fill="D0CECE" w:themeFill="background2" w:themeFillShade="E6"/>
+        </w:rPr>
+        <w:t>Pokemon</w:t>
+      </w:r>
+      <w:proofErr w:type="spellEnd"/>
+      <w:r>
+        <w:rPr>
+          <w:rFonts w:ascii="Times New Roman" w:hAnsi="Times New Roman" w:cs="Times New Roman"/>
+          <w:color w:val="222222"/>
+          <w:shd w:val="clear" w:color="auto" w:fill="D0CECE" w:themeFill="background2" w:themeFillShade="E6"/>
+        </w:rPr>
+        <w:t xml:space="preserve"> was presented, always alongside a negative word/image whereas the other CS </w:t>
+      </w:r>
+      <w:proofErr w:type="spellStart"/>
+      <w:r>
+        <w:rPr>
+          <w:rFonts w:ascii="Times New Roman" w:hAnsi="Times New Roman" w:cs="Times New Roman"/>
+          <w:color w:val="222222"/>
+          <w:shd w:val="clear" w:color="auto" w:fill="D0CECE" w:themeFill="background2" w:themeFillShade="E6"/>
+        </w:rPr>
+        <w:t>Pokeman</w:t>
+      </w:r>
+      <w:proofErr w:type="spellEnd"/>
+      <w:r>
+        <w:rPr>
+          <w:rFonts w:ascii="Times New Roman" w:hAnsi="Times New Roman" w:cs="Times New Roman"/>
+          <w:color w:val="222222"/>
+          <w:shd w:val="clear" w:color="auto" w:fill="D0CECE" w:themeFill="background2" w:themeFillShade="E6"/>
+        </w:rPr>
+        <w:t xml:space="preserve"> was always presented with a positive word/image. Later, preference for the two CS </w:t>
+      </w:r>
+      <w:proofErr w:type="spellStart"/>
+      <w:r>
+        <w:rPr>
+          <w:rFonts w:ascii="Times New Roman" w:hAnsi="Times New Roman" w:cs="Times New Roman"/>
+          <w:color w:val="222222"/>
+          <w:shd w:val="clear" w:color="auto" w:fill="D0CECE" w:themeFill="background2" w:themeFillShade="E6"/>
+        </w:rPr>
+        <w:t>Pokemon</w:t>
+      </w:r>
+      <w:proofErr w:type="spellEnd"/>
+      <w:r>
+        <w:rPr>
+          <w:rFonts w:ascii="Times New Roman" w:hAnsi="Times New Roman" w:cs="Times New Roman"/>
+          <w:color w:val="222222"/>
+          <w:shd w:val="clear" w:color="auto" w:fill="D0CECE" w:themeFill="background2" w:themeFillShade="E6"/>
+        </w:rPr>
+        <w:t xml:space="preserve"> was assessed, followed by retrospective measures of awareness of the contingency during the training phase. The hypothesis was that subjects tend to prefer the CS </w:t>
+      </w:r>
+      <w:proofErr w:type="spellStart"/>
+      <w:r>
+        <w:rPr>
+          <w:rFonts w:ascii="Times New Roman" w:hAnsi="Times New Roman" w:cs="Times New Roman"/>
+          <w:color w:val="222222"/>
+          <w:shd w:val="clear" w:color="auto" w:fill="D0CECE" w:themeFill="background2" w:themeFillShade="E6"/>
+        </w:rPr>
+        <w:t>Pokemon</w:t>
+      </w:r>
+      <w:proofErr w:type="spellEnd"/>
+      <w:r>
+        <w:rPr>
+          <w:rFonts w:ascii="Times New Roman" w:hAnsi="Times New Roman" w:cs="Times New Roman"/>
+          <w:color w:val="222222"/>
+          <w:shd w:val="clear" w:color="auto" w:fill="D0CECE" w:themeFill="background2" w:themeFillShade="E6"/>
+        </w:rPr>
+        <w:t xml:space="preserve"> that had been paired with positive words/images, even if they report no awareness of the training contingency</w:t>
+      </w:r>
+      <w:bookmarkEnd w:id="0"/>
+      <w:r>
+        <w:rPr>
+          <w:rFonts w:ascii="Times New Roman" w:hAnsi="Times New Roman" w:cs="Times New Roman"/>
+          <w:color w:val="222222"/>
+          <w:shd w:val="clear" w:color="auto" w:fill="D0CECE" w:themeFill="background2" w:themeFillShade="E6"/>
+        </w:rPr>
+        <w:t>.” </w:t>
+      </w:r>
+      <w:r>
+        <w:rPr>
+          <w:rFonts w:ascii="Times New Roman" w:hAnsi="Times New Roman" w:cs="Times New Roman"/>
+          <w:color w:val="222222"/>
+        </w:rPr>
+        <w:br/>
+      </w:r>
+      <w:r>
+        <w:rPr>
+          <w:rFonts w:ascii="Times New Roman" w:hAnsi="Times New Roman" w:cs="Times New Roman"/>
+          <w:color w:val="222222"/>
+        </w:rPr>
+        <w:br/>
+      </w:r>
+      <w:r>
+        <w:rPr>
+          <w:rFonts w:ascii="Times New Roman" w:hAnsi="Times New Roman" w:cs="Times New Roman"/>
+          <w:color w:val="222222"/>
+          <w:shd w:val="clear" w:color="auto" w:fill="D0CECE" w:themeFill="background2" w:themeFillShade="E6"/>
+        </w:rPr>
+        <w:t>That is probably imperfect, but I hope you get the idea that it is crucial, early in the paper, to give readers who are unfamiliar with this literature a solid grasp of the procedure and the hypothesis. If they don’t have that within a page they will very likely stop reading.</w:t>
+      </w:r>
+    </w:p>
+    <w:p>
+      <w:pPr>
+        <w:rPr>
+          <w:rFonts w:ascii="Times New Roman" w:hAnsi="Times New Roman" w:cs="Times New Roman"/>
+          <w:color w:val="222222"/>
+        </w:rPr>
+      </w:pPr>
+      <w:r>
+        <w:rPr>
+          <w:rFonts w:ascii="Times New Roman" w:hAnsi="Times New Roman" w:cs="Times New Roman"/>
+          <w:b/>
+          <w:bCs/>
+          <w:color w:val="222222"/>
+        </w:rPr>
+        <w:t>Response E.1.</w:t>
+      </w:r>
+      <w:r>
+        <w:rPr>
+          <w:rFonts w:ascii="Times New Roman" w:hAnsi="Times New Roman" w:cs="Times New Roman"/>
+          <w:color w:val="222222"/>
+        </w:rPr>
+        <w:t xml:space="preserve"> In the revision, we included a clear explanation of the “surveillance” task procedure (pp. 5-6):</w:t>
+      </w:r>
+    </w:p>
+    <w:p>
+      <w:pPr>
+        <w:rPr>
+          <w:rFonts w:ascii="Times New Roman" w:hAnsi="Times New Roman" w:cs="Times New Roman"/>
+          <w:color w:val="222222"/>
+          <w:shd w:val="clear" w:color="auto" w:fill="FFFFFF"/>
+        </w:rPr>
+      </w:pPr>
+      <w:r>
+        <w:rPr>
+          <w:rFonts w:ascii="Times New Roman" w:hAnsi="Times New Roman" w:cs="Times New Roman"/>
+          <w:color w:val="222222"/>
+        </w:rPr>
+        <w:t>“</w:t>
+      </w:r>
+      <w:r>
+        <w:rPr>
+          <w:rFonts w:ascii="Times New Roman" w:hAnsi="Times New Roman" w:cs="Times New Roman"/>
+          <w:color w:val="000000" w:themeColor="text1"/>
+        </w:rPr>
+        <w:t xml:space="preserve">In this task, commonly called the ‘surveillance procedure’, the CS stimuli are two Pokémon, selected to be neutral and unfamiliar. The US stimuli are </w:t>
+      </w:r>
+      <w:proofErr w:type="spellStart"/>
+      <w:r>
+        <w:rPr>
+          <w:rFonts w:ascii="Times New Roman" w:hAnsi="Times New Roman" w:cs="Times New Roman"/>
+          <w:color w:val="000000" w:themeColor="text1"/>
+        </w:rPr>
+        <w:t>valenced</w:t>
+      </w:r>
+      <w:proofErr w:type="spellEnd"/>
+      <w:r>
+        <w:rPr>
+          <w:rFonts w:ascii="Times New Roman" w:hAnsi="Times New Roman" w:cs="Times New Roman"/>
+          <w:color w:val="000000" w:themeColor="text1"/>
+        </w:rPr>
+        <w:t xml:space="preserve"> pictures and words. Before the conditioning phase, participants are given a “surveillance task,” cover story that asks them to detect and respond to target Pokémon (which are different from the CS stimuli). The conditioning phase includes many trials, some of them present the target Pokémon to which participants need to respond, but most of them present other (“distractor”) stimuli. Unbeknownst to the participants, several of the “distractor” trials present CS-US pairs. In other words, in some of the “distractor” trials, one Pokémon is always presented alongside a negative word/image whereas in other “distractor” trials the other CS Pokémon is always presented with a positive word/image. In this way, the task requires people to process the CS-US pairs but directs their attention away from those pairings and towards irrelevant target items </w:t>
+      </w:r>
+      <w:r>
+        <w:rPr>
+          <w:rFonts w:ascii="Times New Roman" w:hAnsi="Times New Roman" w:cs="Times New Roman"/>
+          <w:color w:val="000000" w:themeColor="text1"/>
+        </w:rPr>
+        <w:lastRenderedPageBreak/>
+        <w:t>(Jones et al., 2010). After the conditioning phase, preference for the two CS Pokémon is assessed, followed by retrospective measures of awareness of the contingency during the conditioning phase. The main hypothesis underline this task that participants tend to prefer the CS Pokémon that had been paired with positive words/images, even if they report no awareness of the CS-US contingency  (e.g., Jones et al., 2009, 2010; March et al., 2018).”</w:t>
+      </w:r>
+    </w:p>
+    <w:p>
+      <w:pPr>
+        <w:shd w:val="clear" w:color="auto" w:fill="D0CECE" w:themeFill="background2" w:themeFillShade="E6"/>
+        <w:rPr>
+          <w:rFonts w:ascii="Times New Roman" w:hAnsi="Times New Roman" w:cs="Times New Roman"/>
+          <w:color w:val="222222"/>
+          <w:shd w:val="clear" w:color="auto" w:fill="FFFFFF"/>
+        </w:rPr>
+      </w:pPr>
+      <w:r>
+        <w:rPr>
+          <w:rFonts w:ascii="Times New Roman" w:hAnsi="Times New Roman" w:cs="Times New Roman"/>
+          <w:b/>
+          <w:bCs/>
+          <w:color w:val="222222"/>
+          <w:shd w:val="clear" w:color="auto" w:fill="D0CECE" w:themeFill="background2" w:themeFillShade="E6"/>
+        </w:rPr>
+        <w:t>E.2.</w:t>
+      </w:r>
+      <w:r>
+        <w:rPr>
+          <w:rFonts w:ascii="Times New Roman" w:hAnsi="Times New Roman" w:cs="Times New Roman"/>
+          <w:color w:val="222222"/>
+          <w:shd w:val="clear" w:color="auto" w:fill="D0CECE" w:themeFill="background2" w:themeFillShade="E6"/>
+        </w:rPr>
         <w:t xml:space="preserve"> </w:t>
       </w:r>
       <w:r>
@@ -170,38 +439,7 @@
           <w:color w:val="222222"/>
           <w:shd w:val="clear" w:color="auto" w:fill="D0CECE" w:themeFill="background2" w:themeFillShade="E6"/>
         </w:rPr>
-        <w:t>The task description in the abstract and on page 5 is vague. In the latter, the first sentence turns out not to be strictly true and in any case it is a fine point.  Very early in the paper, please include a clear explanation of the gist of the procedure. Something along the lines of:</w:t>
-      </w:r>
-      <w:r>
-        <w:rPr>
-          <w:rFonts w:ascii="Times New Roman" w:hAnsi="Times New Roman" w:cs="Times New Roman"/>
-          <w:color w:val="222222"/>
-        </w:rPr>
-        <w:br/>
-      </w:r>
-      <w:r>
-        <w:rPr>
-          <w:rFonts w:ascii="Times New Roman" w:hAnsi="Times New Roman" w:cs="Times New Roman"/>
-          <w:color w:val="222222"/>
-        </w:rPr>
-        <w:br/>
-      </w:r>
-      <w:r>
-        <w:rPr>
-          <w:rFonts w:ascii="Times New Roman" w:hAnsi="Times New Roman" w:cs="Times New Roman"/>
-          <w:color w:val="222222"/>
-          <w:shd w:val="clear" w:color="auto" w:fill="D0CECE" w:themeFill="background2" w:themeFillShade="E6"/>
-        </w:rPr>
-        <w:t>“</w:t>
-      </w:r>
-      <w:bookmarkStart w:id="0" w:name="_Hlk41462938"/>
-      <w:r>
-        <w:rPr>
-          <w:rFonts w:ascii="Times New Roman" w:hAnsi="Times New Roman" w:cs="Times New Roman"/>
-          <w:color w:val="222222"/>
-          <w:shd w:val="clear" w:color="auto" w:fill="D0CECE" w:themeFill="background2" w:themeFillShade="E6"/>
-        </w:rPr>
-        <w:t xml:space="preserve">The CS stimuli were two </w:t>
+        <w:t xml:space="preserve">There are too many fine-grain details in the body of the text. I appreciate that you are striving to be transparent, but it is difficult to see the forest when so many trees are described in such detail.  The details are ready to hand for those who need them.   For example, the info that two labs tested more than 150 and one tested less than 100 should be relegated to SOM.  The description of how </w:t>
       </w:r>
       <w:proofErr w:type="spellStart"/>
       <w:r>
@@ -219,206 +457,164 @@
           <w:color w:val="222222"/>
           <w:shd w:val="clear" w:color="auto" w:fill="D0CECE" w:themeFill="background2" w:themeFillShade="E6"/>
         </w:rPr>
-        <w:t xml:space="preserve"> selected to be neutral and unfamiliar. The US stimuli were pictures and words, 4 of each selected to be positive and 4 negative.  In the training phase, on each of many trials, one or two stimuli were briefly presented, and subjects were told to monitor for a pre-designated target </w:t>
-      </w:r>
-      <w:proofErr w:type="spellStart"/>
-      <w:r>
-        <w:rPr>
-          <w:rFonts w:ascii="Times New Roman" w:hAnsi="Times New Roman" w:cs="Times New Roman"/>
-          <w:color w:val="222222"/>
-          <w:shd w:val="clear" w:color="auto" w:fill="D0CECE" w:themeFill="background2" w:themeFillShade="E6"/>
-        </w:rPr>
-        <w:t>Pokemon</w:t>
-      </w:r>
-      <w:proofErr w:type="spellEnd"/>
-      <w:r>
-        <w:rPr>
-          <w:rFonts w:ascii="Times New Roman" w:hAnsi="Times New Roman" w:cs="Times New Roman"/>
-          <w:color w:val="222222"/>
-          <w:shd w:val="clear" w:color="auto" w:fill="D0CECE" w:themeFill="background2" w:themeFillShade="E6"/>
-        </w:rPr>
-        <w:t xml:space="preserve"> (the “surveillance task,” a cover story that required subjects to engage with the stimuli). Most trials presented filler stimuli, but on interspersed training trials one of the two CS </w:t>
-      </w:r>
-      <w:proofErr w:type="spellStart"/>
-      <w:r>
-        <w:rPr>
-          <w:rFonts w:ascii="Times New Roman" w:hAnsi="Times New Roman" w:cs="Times New Roman"/>
-          <w:color w:val="222222"/>
-          <w:shd w:val="clear" w:color="auto" w:fill="D0CECE" w:themeFill="background2" w:themeFillShade="E6"/>
-        </w:rPr>
-        <w:t>Pokemon</w:t>
-      </w:r>
-      <w:proofErr w:type="spellEnd"/>
-      <w:r>
-        <w:rPr>
-          <w:rFonts w:ascii="Times New Roman" w:hAnsi="Times New Roman" w:cs="Times New Roman"/>
-          <w:color w:val="222222"/>
-          <w:shd w:val="clear" w:color="auto" w:fill="D0CECE" w:themeFill="background2" w:themeFillShade="E6"/>
-        </w:rPr>
-        <w:t xml:space="preserve"> was presented, always alongside a negative word/image whereas the other CS </w:t>
-      </w:r>
-      <w:proofErr w:type="spellStart"/>
-      <w:r>
-        <w:rPr>
-          <w:rFonts w:ascii="Times New Roman" w:hAnsi="Times New Roman" w:cs="Times New Roman"/>
-          <w:color w:val="222222"/>
-          <w:shd w:val="clear" w:color="auto" w:fill="D0CECE" w:themeFill="background2" w:themeFillShade="E6"/>
-        </w:rPr>
-        <w:t>Pokeman</w:t>
-      </w:r>
-      <w:proofErr w:type="spellEnd"/>
-      <w:r>
-        <w:rPr>
-          <w:rFonts w:ascii="Times New Roman" w:hAnsi="Times New Roman" w:cs="Times New Roman"/>
-          <w:color w:val="222222"/>
-          <w:shd w:val="clear" w:color="auto" w:fill="D0CECE" w:themeFill="background2" w:themeFillShade="E6"/>
-        </w:rPr>
-        <w:t xml:space="preserve"> was always presented with a positive word/image. Later, preference for the two CS </w:t>
-      </w:r>
-      <w:proofErr w:type="spellStart"/>
-      <w:r>
-        <w:rPr>
-          <w:rFonts w:ascii="Times New Roman" w:hAnsi="Times New Roman" w:cs="Times New Roman"/>
-          <w:color w:val="222222"/>
-          <w:shd w:val="clear" w:color="auto" w:fill="D0CECE" w:themeFill="background2" w:themeFillShade="E6"/>
-        </w:rPr>
-        <w:t>Pokemon</w:t>
-      </w:r>
-      <w:proofErr w:type="spellEnd"/>
-      <w:r>
-        <w:rPr>
-          <w:rFonts w:ascii="Times New Roman" w:hAnsi="Times New Roman" w:cs="Times New Roman"/>
-          <w:color w:val="222222"/>
-          <w:shd w:val="clear" w:color="auto" w:fill="D0CECE" w:themeFill="background2" w:themeFillShade="E6"/>
-        </w:rPr>
-        <w:t xml:space="preserve"> was assessed, followed by retrospective measures of awareness of the contingency during the training phase. The hypothesis was that subjects tend to prefer the CS </w:t>
-      </w:r>
-      <w:proofErr w:type="spellStart"/>
-      <w:r>
-        <w:rPr>
-          <w:rFonts w:ascii="Times New Roman" w:hAnsi="Times New Roman" w:cs="Times New Roman"/>
-          <w:color w:val="222222"/>
-          <w:shd w:val="clear" w:color="auto" w:fill="D0CECE" w:themeFill="background2" w:themeFillShade="E6"/>
-        </w:rPr>
-        <w:t>Pokemon</w:t>
-      </w:r>
-      <w:proofErr w:type="spellEnd"/>
-      <w:r>
-        <w:rPr>
-          <w:rFonts w:ascii="Times New Roman" w:hAnsi="Times New Roman" w:cs="Times New Roman"/>
-          <w:color w:val="222222"/>
-          <w:shd w:val="clear" w:color="auto" w:fill="D0CECE" w:themeFill="background2" w:themeFillShade="E6"/>
-        </w:rPr>
-        <w:t xml:space="preserve"> that had been paired with positive words/images, even if they report no awareness of the training contingency</w:t>
-      </w:r>
-      <w:bookmarkEnd w:id="0"/>
-      <w:r>
-        <w:rPr>
-          <w:rFonts w:ascii="Times New Roman" w:hAnsi="Times New Roman" w:cs="Times New Roman"/>
-          <w:color w:val="222222"/>
-          <w:shd w:val="clear" w:color="auto" w:fill="D0CECE" w:themeFill="background2" w:themeFillShade="E6"/>
-        </w:rPr>
-        <w:t>.” </w:t>
-      </w:r>
-      <w:r>
-        <w:rPr>
-          <w:rFonts w:ascii="Times New Roman" w:hAnsi="Times New Roman" w:cs="Times New Roman"/>
-          <w:color w:val="222222"/>
-        </w:rPr>
-        <w:br/>
-      </w:r>
-      <w:r>
-        <w:rPr>
-          <w:rFonts w:ascii="Times New Roman" w:hAnsi="Times New Roman" w:cs="Times New Roman"/>
-          <w:color w:val="222222"/>
-        </w:rPr>
-        <w:br/>
-      </w:r>
-      <w:r>
-        <w:rPr>
-          <w:rFonts w:ascii="Times New Roman" w:hAnsi="Times New Roman" w:cs="Times New Roman"/>
-          <w:color w:val="222222"/>
-          <w:shd w:val="clear" w:color="auto" w:fill="D0CECE" w:themeFill="background2" w:themeFillShade="E6"/>
-        </w:rPr>
-        <w:t>That is probably imperfect, but I hope you get the idea that it is crucial, early in the paper, to give readers who are unfamiliar with this literature a solid grasp of the procedure and the hypothesis. If they don’t have that within a page they will very likely stop reading.</w:t>
-      </w:r>
-    </w:p>
-    <w:p>
-      <w:pPr>
-        <w:rPr>
-          <w:rFonts w:ascii="Times New Roman" w:hAnsi="Times New Roman" w:cs="Times New Roman"/>
-          <w:color w:val="222222"/>
-        </w:rPr>
-      </w:pPr>
-      <w:r>
-        <w:rPr>
-          <w:rFonts w:ascii="Times New Roman" w:hAnsi="Times New Roman" w:cs="Times New Roman"/>
-          <w:b/>
-          <w:bCs/>
-          <w:color w:val="222222"/>
-        </w:rPr>
-        <w:t>Response E.1.</w:t>
-      </w:r>
-      <w:r>
-        <w:rPr>
-          <w:rFonts w:ascii="Times New Roman" w:hAnsi="Times New Roman" w:cs="Times New Roman"/>
-          <w:color w:val="222222"/>
-        </w:rPr>
-        <w:t xml:space="preserve"> In the revision, we included a clear explanation of the “surveillance” task procedure (pp. 5-6):</w:t>
-      </w:r>
-    </w:p>
-    <w:p>
-      <w:pPr>
-        <w:rPr>
-          <w:rFonts w:ascii="Times New Roman" w:hAnsi="Times New Roman" w:cs="Times New Roman"/>
-          <w:color w:val="222222"/>
-          <w:shd w:val="clear" w:color="auto" w:fill="FFFFFF"/>
-        </w:rPr>
-      </w:pPr>
-      <w:r>
-        <w:rPr>
-          <w:rFonts w:ascii="Times New Roman" w:hAnsi="Times New Roman" w:cs="Times New Roman"/>
-          <w:color w:val="222222"/>
-        </w:rPr>
-        <w:t>“</w:t>
+        <w:t xml:space="preserve"> were selected could be made much more concise without loss.  There is no need to quote the verbatim instructions for the surveillance task in the body of the manuscript.  Steps taken to ensure fidelity and consistency across labs are admirable but need not be detailed in the main text – just point to them. </w:t>
+      </w:r>
+    </w:p>
+    <w:p>
+      <w:pPr>
+        <w:rPr>
+          <w:rFonts w:ascii="Times New Roman" w:hAnsi="Times New Roman" w:cs="Times New Roman"/>
+          <w:color w:val="222222"/>
+        </w:rPr>
+      </w:pPr>
+      <w:r>
+        <w:rPr>
+          <w:rFonts w:ascii="Times New Roman" w:hAnsi="Times New Roman" w:cs="Times New Roman"/>
+          <w:b/>
+          <w:bCs/>
+          <w:color w:val="222222"/>
+        </w:rPr>
+        <w:t>Response E.2.</w:t>
+      </w:r>
+      <w:r>
+        <w:rPr>
+          <w:rFonts w:ascii="Times New Roman" w:hAnsi="Times New Roman" w:cs="Times New Roman"/>
+          <w:b/>
+          <w:bCs/>
+          <w:color w:val="222222"/>
+        </w:rPr>
+        <w:t xml:space="preserve"> </w:t>
+      </w:r>
+      <w:r>
+        <w:rPr>
+          <w:rFonts w:ascii="Times New Roman" w:hAnsi="Times New Roman" w:cs="Times New Roman"/>
+          <w:color w:val="222222"/>
+        </w:rPr>
+        <w:t xml:space="preserve">In the revision, we removed some of the fine-grain details from the body of the manuscript. </w:t>
+      </w:r>
+    </w:p>
+    <w:p>
+      <w:pPr>
+        <w:rPr>
+          <w:rFonts w:ascii="Times New Roman" w:hAnsi="Times New Roman" w:cs="Times New Roman"/>
+          <w:color w:val="222222"/>
+        </w:rPr>
+      </w:pPr>
+      <w:r>
+        <w:rPr>
+          <w:rFonts w:ascii="Times New Roman" w:hAnsi="Times New Roman" w:cs="Times New Roman"/>
+          <w:color w:val="222222"/>
+        </w:rPr>
+        <w:t xml:space="preserve">Specifically: </w:t>
+      </w:r>
+    </w:p>
+    <w:p>
+      <w:pPr>
+        <w:rPr>
+          <w:rFonts w:ascii="Times New Roman" w:hAnsi="Times New Roman" w:cs="Times New Roman"/>
+          <w:color w:val="222222"/>
+        </w:rPr>
+      </w:pPr>
+      <w:r>
+        <w:rPr>
+          <w:rFonts w:ascii="Times New Roman" w:hAnsi="Times New Roman" w:cs="Times New Roman"/>
+          <w:color w:val="222222"/>
+        </w:rPr>
+        <w:t>We moved the information about the labs who tested less than 100 participants or more than 150 participants to the SOM</w:t>
+      </w:r>
+      <w:r>
+        <w:rPr>
+          <w:rFonts w:ascii="Times New Roman" w:hAnsi="Times New Roman" w:cs="Times New Roman"/>
+          <w:color w:val="222222"/>
+        </w:rPr>
+        <w:t>-R</w:t>
+      </w:r>
+      <w:r>
+        <w:rPr>
+          <w:rFonts w:ascii="Times New Roman" w:hAnsi="Times New Roman" w:cs="Times New Roman"/>
+          <w:color w:val="222222"/>
+        </w:rPr>
+        <w:t xml:space="preserve"> (p. 9 SOM</w:t>
+      </w:r>
+      <w:r>
+        <w:rPr>
+          <w:rFonts w:ascii="Times New Roman" w:hAnsi="Times New Roman" w:cs="Times New Roman"/>
+          <w:color w:val="222222"/>
+        </w:rPr>
+        <w:t>-R</w:t>
+      </w:r>
+      <w:r>
+        <w:rPr>
+          <w:rFonts w:ascii="Times New Roman" w:hAnsi="Times New Roman" w:cs="Times New Roman"/>
+          <w:color w:val="222222"/>
+        </w:rPr>
+        <w:t xml:space="preserve">). </w:t>
+      </w:r>
+    </w:p>
+    <w:p>
+      <w:pPr>
+        <w:rPr>
+          <w:rFonts w:ascii="Times New Roman" w:hAnsi="Times New Roman" w:cs="Times New Roman"/>
+          <w:color w:val="222222"/>
+        </w:rPr>
+      </w:pPr>
+      <w:r>
+        <w:rPr>
+          <w:rFonts w:ascii="Times New Roman" w:hAnsi="Times New Roman" w:cs="Times New Roman"/>
+          <w:color w:val="222222"/>
+        </w:rPr>
+        <w:t>We shorten the description of how the Pokémon were selected</w:t>
+      </w:r>
+      <w:r>
+        <w:rPr>
+          <w:rFonts w:ascii="Times New Roman" w:hAnsi="Times New Roman" w:cs="Times New Roman"/>
+          <w:color w:val="222222"/>
+        </w:rPr>
+        <w:t>, and moved most of the details to the SOM-R (see p. 11 in the manuscript, and p. 9 in the SOM-R)</w:t>
+      </w:r>
+      <w:r>
+        <w:rPr>
+          <w:rFonts w:ascii="Times New Roman" w:hAnsi="Times New Roman" w:cs="Times New Roman"/>
+          <w:color w:val="222222"/>
+        </w:rPr>
+        <w:t xml:space="preserve">. </w:t>
+      </w:r>
+    </w:p>
+    <w:p>
+      <w:pPr>
+        <w:rPr>
+          <w:rFonts w:ascii="Times New Roman" w:hAnsi="Times New Roman" w:cs="Times New Roman"/>
+          <w:color w:val="222222"/>
+        </w:rPr>
+      </w:pPr>
+      <w:r>
+        <w:rPr>
+          <w:rFonts w:ascii="Times New Roman" w:hAnsi="Times New Roman" w:cs="Times New Roman"/>
+          <w:color w:val="222222"/>
+        </w:rPr>
+        <w:t>We removed the quotation of the instructions for the surveillance task and the evaluation task from the body of the manuscript, and instead direct the readers to find these in the study protocol (see pp. 12, 14)</w:t>
+      </w:r>
+    </w:p>
+    <w:p>
+      <w:pPr>
+        <w:rPr>
+          <w:rFonts w:ascii="Times New Roman" w:hAnsi="Times New Roman" w:cs="Times New Roman"/>
+          <w:color w:val="222222"/>
+        </w:rPr>
+      </w:pPr>
+      <w:r>
+        <w:rPr>
+          <w:rFonts w:ascii="Times New Roman" w:hAnsi="Times New Roman" w:cs="Times New Roman"/>
+          <w:color w:val="222222"/>
+        </w:rPr>
+        <w:t xml:space="preserve">We shortened the </w:t>
       </w:r>
       <w:r>
         <w:rPr>
           <w:rFonts w:ascii="Times New Roman" w:hAnsi="Times New Roman" w:cs="Times New Roman"/>
           <w:color w:val="000000" w:themeColor="text1"/>
         </w:rPr>
-        <w:t xml:space="preserve">In this task, commonly called the ‘surveillance procedure’, the CS stimuli are two Pokémon, selected to be neutral and unfamiliar. The US stimuli are </w:t>
-      </w:r>
-      <w:proofErr w:type="spellStart"/>
-      <w:r>
-        <w:rPr>
-          <w:rFonts w:ascii="Times New Roman" w:hAnsi="Times New Roman" w:cs="Times New Roman"/>
-          <w:color w:val="000000" w:themeColor="text1"/>
-        </w:rPr>
-        <w:t>valenced</w:t>
-      </w:r>
-      <w:proofErr w:type="spellEnd"/>
-      <w:r>
-        <w:rPr>
-          <w:rFonts w:ascii="Times New Roman" w:hAnsi="Times New Roman" w:cs="Times New Roman"/>
-          <w:color w:val="000000" w:themeColor="text1"/>
-        </w:rPr>
-        <w:t xml:space="preserve"> pictures and words. Before the conditioning phase, participants are given a “surveillance task,” cover story that asks them to detect and respond to target Pokémon (which are different from the CS stimuli). The conditioning phase includes many trials, some of them present the target Pokémon to which participants need to respond, but most of them present other (“distractor”) stimuli. Unbeknownst to the participants, several of the “distractor” trials present CS-US pairs. In other words, in some of the “distractor” trials, one Pokémon is always presented alongside a negative word/image whereas in other “distractor” trials the other CS Pokémon is always presented with a positive word/image. In this way, the task requires people to process the CS-US pairs but directs their attention away from those pairings and towards irrelevant target items </w:t>
-      </w:r>
-      <w:r>
-        <w:rPr>
-          <w:rFonts w:ascii="Times New Roman" w:hAnsi="Times New Roman" w:cs="Times New Roman"/>
-          <w:color w:val="000000" w:themeColor="text1"/>
-        </w:rPr>
-        <w:lastRenderedPageBreak/>
-        <w:t>(Jones et al., 2010). After the conditioning phase, preference for the two CS Pokémon is assessed, followed by retrospective measures of awareness of the contingency during the conditioning phase. The main hypothesis underline this task that participants tend to prefer the CS Pokémon that had been paired with positive words/images, even if they report no awareness of the CS-US contingency  (e.g., Jones et al., 2009, 2010; March et al., 2018).</w:t>
-      </w:r>
-      <w:r>
-        <w:rPr>
-          <w:rFonts w:ascii="Times New Roman" w:hAnsi="Times New Roman" w:cs="Times New Roman"/>
-          <w:color w:val="000000" w:themeColor="text1"/>
-        </w:rPr>
-        <w:t>”</w:t>
+        <w:t xml:space="preserve">experimental fidelity section (see p. 16). </w:t>
       </w:r>
     </w:p>
     <w:p>
@@ -427,24 +623,21 @@
         <w:rPr>
           <w:rFonts w:ascii="Times New Roman" w:hAnsi="Times New Roman" w:cs="Times New Roman"/>
           <w:color w:val="222222"/>
-          <w:shd w:val="clear" w:color="auto" w:fill="FFFFFF"/>
-        </w:rPr>
-      </w:pPr>
-      <w:r>
-        <w:rPr>
-          <w:rFonts w:ascii="Times New Roman" w:hAnsi="Times New Roman" w:cs="Times New Roman"/>
-          <w:b/>
-          <w:bCs/>
-          <w:color w:val="222222"/>
-          <w:shd w:val="clear" w:color="auto" w:fill="D0CECE" w:themeFill="background2" w:themeFillShade="E6"/>
-        </w:rPr>
-        <w:t>E.2.</w:t>
-      </w:r>
-      <w:r>
-        <w:rPr>
-          <w:rFonts w:ascii="Times New Roman" w:hAnsi="Times New Roman" w:cs="Times New Roman"/>
-          <w:color w:val="222222"/>
-          <w:shd w:val="clear" w:color="auto" w:fill="D0CECE" w:themeFill="background2" w:themeFillShade="E6"/>
+        </w:rPr>
+      </w:pPr>
+      <w:r>
+        <w:rPr>
+          <w:rFonts w:ascii="Times New Roman" w:hAnsi="Times New Roman" w:cs="Times New Roman"/>
+          <w:b/>
+          <w:bCs/>
+          <w:color w:val="222222"/>
+        </w:rPr>
+        <w:t>E.3.</w:t>
+      </w:r>
+      <w:r>
+        <w:rPr>
+          <w:rFonts w:ascii="Times New Roman" w:hAnsi="Times New Roman" w:cs="Times New Roman"/>
+          <w:color w:val="222222"/>
         </w:rPr>
         <w:t xml:space="preserve"> </w:t>
       </w:r>
@@ -454,60 +647,24 @@
           <w:color w:val="222222"/>
           <w:shd w:val="clear" w:color="auto" w:fill="D0CECE" w:themeFill="background2" w:themeFillShade="E6"/>
         </w:rPr>
-        <w:t xml:space="preserve">There are too many fine-grain details in the body of the text. I appreciate that you are striving to be transparent, but it is difficult to see the forest when so many trees are described in such detail.  The details are ready to hand for those who need them.   For example, the info that two labs tested more than 150 and one tested less than 100 should be relegated to SOM.  The description of how </w:t>
-      </w:r>
-      <w:proofErr w:type="spellStart"/>
-      <w:r>
-        <w:rPr>
-          <w:rFonts w:ascii="Times New Roman" w:hAnsi="Times New Roman" w:cs="Times New Roman"/>
-          <w:color w:val="222222"/>
-          <w:shd w:val="clear" w:color="auto" w:fill="D0CECE" w:themeFill="background2" w:themeFillShade="E6"/>
-        </w:rPr>
-        <w:t>Pokemon</w:t>
-      </w:r>
-      <w:proofErr w:type="spellEnd"/>
-      <w:r>
-        <w:rPr>
-          <w:rFonts w:ascii="Times New Roman" w:hAnsi="Times New Roman" w:cs="Times New Roman"/>
-          <w:color w:val="222222"/>
-          <w:shd w:val="clear" w:color="auto" w:fill="D0CECE" w:themeFill="background2" w:themeFillShade="E6"/>
-        </w:rPr>
-        <w:t xml:space="preserve"> were selected could be made much more concise without loss.  There is no need to quote the verbatim instructions for the surveillance task in the body of the manuscript.  Steps taken to ensure fidelity and consistency across labs are admirable but need not be detailed in the main text – just point to them. </w:t>
-      </w:r>
-    </w:p>
-    <w:p>
-      <w:pPr>
-        <w:rPr>
-          <w:rFonts w:ascii="Times New Roman" w:hAnsi="Times New Roman" w:cs="Times New Roman"/>
-          <w:color w:val="222222"/>
-        </w:rPr>
-      </w:pPr>
-      <w:r>
-        <w:rPr>
-          <w:rFonts w:ascii="Times New Roman" w:hAnsi="Times New Roman" w:cs="Times New Roman"/>
-          <w:b/>
-          <w:bCs/>
-          <w:color w:val="222222"/>
-        </w:rPr>
-        <w:t>Response E.</w:t>
-      </w:r>
-      <w:r>
-        <w:rPr>
-          <w:rFonts w:ascii="Times New Roman" w:hAnsi="Times New Roman" w:cs="Times New Roman"/>
-          <w:b/>
-          <w:bCs/>
-          <w:color w:val="222222"/>
-        </w:rPr>
-        <w:t>2</w:t>
-      </w:r>
-      <w:r>
-        <w:rPr>
-          <w:rFonts w:ascii="Times New Roman" w:hAnsi="Times New Roman" w:cs="Times New Roman"/>
-          <w:b/>
-          <w:bCs/>
-          <w:color w:val="222222"/>
-        </w:rPr>
-        <w:t>.</w:t>
+        <w:t>The exposition of the different exclusion criteria goes on for pages.  I recommend that in the text you explain the exclusion criteria used in the target article and then say “As detailed in SOM, we also analyzed our data with three alternative exclusion rules that categorized subjects as unaware of the contingency if they  (a) did not mention a systematic pairing between CSs and USs; (b) selected “No, I did not notice if that happened in my task;” and (c) did not confidently identify the correct CS that was paired with the US.” Compared to Olson and Fazio's criteria, these rules identified a larger percentage of subjects as "aware" of the continency."</w:t>
+      </w:r>
+    </w:p>
+    <w:p>
+      <w:pPr>
+        <w:rPr>
+          <w:rFonts w:ascii="Times New Roman" w:hAnsi="Times New Roman" w:cs="Times New Roman"/>
+          <w:color w:val="222222"/>
+        </w:rPr>
+      </w:pPr>
+      <w:r>
+        <w:rPr>
+          <w:rFonts w:ascii="Times New Roman" w:hAnsi="Times New Roman" w:cs="Times New Roman"/>
+          <w:b/>
+          <w:bCs/>
+          <w:color w:val="222222"/>
+        </w:rPr>
+        <w:t>Response E.3.</w:t>
       </w:r>
       <w:r>
         <w:rPr>
@@ -523,243 +680,7 @@
           <w:rFonts w:ascii="Times New Roman" w:hAnsi="Times New Roman" w:cs="Times New Roman"/>
           <w:color w:val="222222"/>
         </w:rPr>
-        <w:t xml:space="preserve">In the revision, we removed some of the fine-grain details from the body of the manuscript. </w:t>
-      </w:r>
-    </w:p>
-    <w:p>
-      <w:pPr>
-        <w:rPr>
-          <w:rFonts w:ascii="Times New Roman" w:hAnsi="Times New Roman" w:cs="Times New Roman"/>
-          <w:color w:val="222222"/>
-        </w:rPr>
-      </w:pPr>
-      <w:r>
-        <w:rPr>
-          <w:rFonts w:ascii="Times New Roman" w:hAnsi="Times New Roman" w:cs="Times New Roman"/>
-          <w:color w:val="222222"/>
-        </w:rPr>
-        <w:t xml:space="preserve">Specifically: </w:t>
-      </w:r>
-    </w:p>
-    <w:p>
-      <w:pPr>
-        <w:rPr>
-          <w:rFonts w:ascii="Times New Roman" w:hAnsi="Times New Roman" w:cs="Times New Roman"/>
-          <w:color w:val="222222"/>
-        </w:rPr>
-      </w:pPr>
-      <w:r>
-        <w:rPr>
-          <w:rFonts w:ascii="Times New Roman" w:hAnsi="Times New Roman" w:cs="Times New Roman"/>
-          <w:color w:val="222222"/>
-        </w:rPr>
-        <w:t>We moved the information about the labs who tested less than 100 participants or more than 150 participants to the SOM</w:t>
-      </w:r>
-      <w:r>
-        <w:rPr>
-          <w:rFonts w:ascii="Times New Roman" w:hAnsi="Times New Roman" w:cs="Times New Roman"/>
-          <w:color w:val="222222"/>
-        </w:rPr>
-        <w:t>-R</w:t>
-      </w:r>
-      <w:r>
-        <w:rPr>
-          <w:rFonts w:ascii="Times New Roman" w:hAnsi="Times New Roman" w:cs="Times New Roman"/>
-          <w:color w:val="222222"/>
-        </w:rPr>
-        <w:t xml:space="preserve"> (p. 9 SOM</w:t>
-      </w:r>
-      <w:r>
-        <w:rPr>
-          <w:rFonts w:ascii="Times New Roman" w:hAnsi="Times New Roman" w:cs="Times New Roman"/>
-          <w:color w:val="222222"/>
-        </w:rPr>
-        <w:t>-R</w:t>
-      </w:r>
-      <w:r>
-        <w:rPr>
-          <w:rFonts w:ascii="Times New Roman" w:hAnsi="Times New Roman" w:cs="Times New Roman"/>
-          <w:color w:val="222222"/>
-        </w:rPr>
-        <w:t xml:space="preserve">). </w:t>
-      </w:r>
-    </w:p>
-    <w:p>
-      <w:pPr>
-        <w:rPr>
-          <w:rFonts w:ascii="Times New Roman" w:hAnsi="Times New Roman" w:cs="Times New Roman"/>
-          <w:color w:val="222222"/>
-        </w:rPr>
-      </w:pPr>
-      <w:r>
-        <w:rPr>
-          <w:rFonts w:ascii="Times New Roman" w:hAnsi="Times New Roman" w:cs="Times New Roman"/>
-          <w:color w:val="222222"/>
-        </w:rPr>
-        <w:t>We shorten the description of how the Pokémon were selected</w:t>
-      </w:r>
-      <w:r>
-        <w:rPr>
-          <w:rFonts w:ascii="Times New Roman" w:hAnsi="Times New Roman" w:cs="Times New Roman"/>
-          <w:color w:val="222222"/>
-        </w:rPr>
-        <w:t>, and moved most of the details to the SOM-R (see p. 11 in the manuscript, and p. 9 in the SOM-R)</w:t>
-      </w:r>
-      <w:r>
-        <w:rPr>
-          <w:rFonts w:ascii="Times New Roman" w:hAnsi="Times New Roman" w:cs="Times New Roman"/>
-          <w:color w:val="222222"/>
-        </w:rPr>
-        <w:t xml:space="preserve">. </w:t>
-      </w:r>
-    </w:p>
-    <w:p>
-      <w:pPr>
-        <w:rPr>
-          <w:rFonts w:ascii="Times New Roman" w:hAnsi="Times New Roman" w:cs="Times New Roman"/>
-          <w:color w:val="222222"/>
-        </w:rPr>
-      </w:pPr>
-      <w:r>
-        <w:rPr>
-          <w:rFonts w:ascii="Times New Roman" w:hAnsi="Times New Roman" w:cs="Times New Roman"/>
-          <w:color w:val="222222"/>
-        </w:rPr>
-        <w:t>We removed the quotation of the instructions for the surveillance task and the evaluation task from the body of the manuscript, and instead direct the readers to find these in the study protocol (see pp. 12, 14)</w:t>
-      </w:r>
-    </w:p>
-    <w:p>
-      <w:pPr>
-        <w:rPr>
-          <w:rFonts w:ascii="Times New Roman" w:hAnsi="Times New Roman" w:cs="Times New Roman"/>
-          <w:color w:val="222222"/>
-        </w:rPr>
-      </w:pPr>
-      <w:r>
-        <w:rPr>
-          <w:rFonts w:ascii="Times New Roman" w:hAnsi="Times New Roman" w:cs="Times New Roman"/>
-          <w:color w:val="222222"/>
-        </w:rPr>
-        <w:t xml:space="preserve">We shortened the </w:t>
-      </w:r>
-      <w:r>
-        <w:rPr>
-          <w:rFonts w:ascii="Times New Roman" w:hAnsi="Times New Roman" w:cs="Times New Roman"/>
-          <w:color w:val="000000" w:themeColor="text1"/>
-        </w:rPr>
-        <w:t>e</w:t>
-      </w:r>
-      <w:r>
-        <w:rPr>
-          <w:rFonts w:ascii="Times New Roman" w:hAnsi="Times New Roman" w:cs="Times New Roman"/>
-          <w:color w:val="000000" w:themeColor="text1"/>
-        </w:rPr>
-        <w:t>xperimental fidelity</w:t>
-      </w:r>
-      <w:r>
-        <w:rPr>
-          <w:rFonts w:ascii="Times New Roman" w:hAnsi="Times New Roman" w:cs="Times New Roman"/>
-          <w:color w:val="000000" w:themeColor="text1"/>
-        </w:rPr>
-        <w:t xml:space="preserve"> section (see p. 16). </w:t>
-      </w:r>
-    </w:p>
-    <w:p>
-      <w:pPr>
-        <w:shd w:val="clear" w:color="auto" w:fill="D0CECE" w:themeFill="background2" w:themeFillShade="E6"/>
-        <w:rPr>
-          <w:rFonts w:ascii="Times New Roman" w:hAnsi="Times New Roman" w:cs="Times New Roman"/>
-          <w:color w:val="222222"/>
-        </w:rPr>
-      </w:pPr>
-      <w:r>
-        <w:rPr>
-          <w:rFonts w:ascii="Times New Roman" w:hAnsi="Times New Roman" w:cs="Times New Roman"/>
-          <w:b/>
-          <w:bCs/>
-          <w:color w:val="222222"/>
-        </w:rPr>
-        <w:t>E.3.</w:t>
-      </w:r>
-      <w:r>
-        <w:rPr>
-          <w:rFonts w:ascii="Times New Roman" w:hAnsi="Times New Roman" w:cs="Times New Roman"/>
-          <w:color w:val="222222"/>
-        </w:rPr>
-        <w:t xml:space="preserve"> </w:t>
-      </w:r>
-      <w:r>
-        <w:rPr>
-          <w:rFonts w:ascii="Times New Roman" w:hAnsi="Times New Roman" w:cs="Times New Roman"/>
-          <w:color w:val="222222"/>
-          <w:shd w:val="clear" w:color="auto" w:fill="D0CECE" w:themeFill="background2" w:themeFillShade="E6"/>
-        </w:rPr>
-        <w:t>The exposition of the different exclusion criteria goes on for pages.  I recommend that in the text you explain the exclusion criteria used in the target article and then say “As detailed in SOM, we also analyzed our data with three alternative exclusion rules that categorized subjects as unaware of the contingency if they  (a) did not mention a systematic pairing between CSs and USs; (b) selected “No, I did not notice if that happened in my task;” and (c) did not confidently identify the correct CS that was paired with the US.” Compared to Olson and Fazio's criteria, these rules identified a larger percentage of subjects as "aware" of the continency."</w:t>
-      </w:r>
-    </w:p>
-    <w:p>
-      <w:pPr>
-        <w:rPr>
-          <w:rFonts w:ascii="Times New Roman" w:hAnsi="Times New Roman" w:cs="Times New Roman"/>
-          <w:color w:val="222222"/>
-        </w:rPr>
-      </w:pPr>
-      <w:r>
-        <w:rPr>
-          <w:rFonts w:ascii="Times New Roman" w:hAnsi="Times New Roman" w:cs="Times New Roman"/>
-          <w:b/>
-          <w:bCs/>
-          <w:color w:val="222222"/>
-        </w:rPr>
-        <w:t>Response E.</w:t>
-      </w:r>
-      <w:r>
-        <w:rPr>
-          <w:rFonts w:ascii="Times New Roman" w:hAnsi="Times New Roman" w:cs="Times New Roman"/>
-          <w:b/>
-          <w:bCs/>
-          <w:color w:val="222222"/>
-        </w:rPr>
-        <w:t>3</w:t>
-      </w:r>
-      <w:r>
-        <w:rPr>
-          <w:rFonts w:ascii="Times New Roman" w:hAnsi="Times New Roman" w:cs="Times New Roman"/>
-          <w:b/>
-          <w:bCs/>
-          <w:color w:val="222222"/>
-        </w:rPr>
-        <w:t>.</w:t>
-      </w:r>
-      <w:r>
-        <w:rPr>
-          <w:rFonts w:ascii="Times New Roman" w:hAnsi="Times New Roman" w:cs="Times New Roman"/>
-          <w:b/>
-          <w:bCs/>
-          <w:color w:val="222222"/>
-        </w:rPr>
-        <w:t xml:space="preserve"> </w:t>
-      </w:r>
-      <w:r>
-        <w:rPr>
-          <w:rFonts w:ascii="Times New Roman" w:hAnsi="Times New Roman" w:cs="Times New Roman"/>
-          <w:color w:val="222222"/>
-        </w:rPr>
-        <w:t xml:space="preserve">In the revision, we moved the detailed description of the secondary exclusion criteria to the SOM-R (see p. 10 in the SOM-R). In line with the editor suggestion, the main text now explain the </w:t>
-      </w:r>
-      <w:r>
-        <w:rPr>
-          <w:rFonts w:ascii="Times New Roman" w:hAnsi="Times New Roman" w:cs="Times New Roman"/>
-          <w:color w:val="222222"/>
-        </w:rPr>
-        <w:t>secondary exclusion criteria</w:t>
-      </w:r>
-      <w:r>
-        <w:rPr>
-          <w:rFonts w:ascii="Times New Roman" w:hAnsi="Times New Roman" w:cs="Times New Roman"/>
-          <w:color w:val="222222"/>
-        </w:rPr>
-        <w:t xml:space="preserve"> shortly (p. 19)</w:t>
+        <w:t>In the revision, we moved the detailed description of the secondary exclusion criteria to the SOM-R (see p. 10 in the SOM-R). In line with the editor suggestion, the main text now explain the secondary exclusion criteria shortly (p. 19)</w:t>
       </w:r>
     </w:p>
     <w:p>
@@ -912,27 +833,7 @@
           <w:color w:val="222222"/>
           <w:highlight w:val="yellow"/>
         </w:rPr>
-        <w:t>Response E.</w:t>
-      </w:r>
-      <w:r>
-        <w:rPr>
-          <w:rFonts w:ascii="Times New Roman" w:hAnsi="Times New Roman" w:cs="Times New Roman"/>
-          <w:b/>
-          <w:bCs/>
-          <w:color w:val="222222"/>
-          <w:highlight w:val="yellow"/>
-        </w:rPr>
-        <w:t>4</w:t>
-      </w:r>
-      <w:r>
-        <w:rPr>
-          <w:rFonts w:ascii="Times New Roman" w:hAnsi="Times New Roman" w:cs="Times New Roman"/>
-          <w:b/>
-          <w:bCs/>
-          <w:color w:val="222222"/>
-          <w:highlight w:val="yellow"/>
-        </w:rPr>
-        <w:t>.</w:t>
+        <w:t>Response E.4.</w:t>
       </w:r>
     </w:p>
     <w:p>
@@ -959,25 +860,7 @@
           <w:bCs/>
           <w:color w:val="222222"/>
         </w:rPr>
-        <w:t>E.</w:t>
-      </w:r>
-      <w:r>
-        <w:rPr>
-          <w:rFonts w:ascii="Times New Roman" w:hAnsi="Times New Roman" w:cs="Times New Roman"/>
-          <w:b/>
-          <w:bCs/>
-          <w:color w:val="222222"/>
-        </w:rPr>
-        <w:t>5</w:t>
-      </w:r>
-      <w:r>
-        <w:rPr>
-          <w:rFonts w:ascii="Times New Roman" w:hAnsi="Times New Roman" w:cs="Times New Roman"/>
-          <w:b/>
-          <w:bCs/>
-          <w:color w:val="222222"/>
-        </w:rPr>
-        <w:t>.</w:t>
+        <w:t>E.5.</w:t>
       </w:r>
       <w:r>
         <w:rPr>
@@ -1001,52 +884,280 @@
             <w:rFonts w:ascii="Times New Roman" w:hAnsi="Times New Roman" w:cs="Times New Roman"/>
             <w:shd w:val="clear" w:color="auto" w:fill="D0CECE" w:themeFill="background2" w:themeFillShade="E6"/>
           </w:rPr>
-          <w:t>https://www.nature.com/articles/s41562-019-0772-6</w:t>
+          <w:t>https://www.nature.com/articles/s41562-019-0772-6R2</w:t>
         </w:r>
+      </w:hyperlink>
+      <w:r>
+        <w:rPr>
+          <w:rFonts w:ascii="Times New Roman" w:hAnsi="Times New Roman" w:cs="Times New Roman"/>
+          <w:color w:val="222222"/>
+          <w:shd w:val="clear" w:color="auto" w:fill="D0CECE" w:themeFill="background2" w:themeFillShade="E6"/>
+        </w:rPr>
+        <w:t> </w:t>
+      </w:r>
+    </w:p>
+    <w:p>
+      <w:pPr>
+        <w:rPr>
+          <w:rFonts w:ascii="Times New Roman" w:hAnsi="Times New Roman" w:cs="Times New Roman"/>
+          <w:color w:val="222222"/>
+        </w:rPr>
+      </w:pPr>
+      <w:r>
+        <w:rPr>
+          <w:rFonts w:ascii="Times New Roman" w:hAnsi="Times New Roman" w:cs="Times New Roman"/>
+          <w:b/>
+          <w:bCs/>
+          <w:color w:val="222222"/>
+          <w:highlight w:val="yellow"/>
+        </w:rPr>
+        <w:t>Response E.5.</w:t>
+      </w:r>
+    </w:p>
+    <w:p>
+      <w:pPr>
+        <w:rPr>
+          <w:rFonts w:ascii="Times New Roman" w:hAnsi="Times New Roman" w:cs="Times New Roman"/>
+          <w:color w:val="222222"/>
+          <w:shd w:val="clear" w:color="auto" w:fill="D0CECE" w:themeFill="background2" w:themeFillShade="E6"/>
+        </w:rPr>
+      </w:pPr>
+    </w:p>
+    <w:p>
+      <w:pPr>
+        <w:shd w:val="clear" w:color="auto" w:fill="D0CECE" w:themeFill="background2" w:themeFillShade="E6"/>
+        <w:rPr>
+          <w:rFonts w:ascii="Times New Roman" w:hAnsi="Times New Roman" w:cs="Times New Roman"/>
+          <w:color w:val="222222"/>
+          <w:shd w:val="clear" w:color="auto" w:fill="D0CECE" w:themeFill="background2" w:themeFillShade="E6"/>
+        </w:rPr>
+      </w:pPr>
+      <w:r>
+        <w:rPr>
+          <w:rFonts w:ascii="Times New Roman" w:hAnsi="Times New Roman" w:cs="Times New Roman"/>
+          <w:b/>
+          <w:bCs/>
+          <w:color w:val="222222"/>
+          <w:shd w:val="clear" w:color="auto" w:fill="D0CECE" w:themeFill="background2" w:themeFillShade="E6"/>
+        </w:rPr>
+        <w:t>E.6.</w:t>
+      </w:r>
+      <w:r>
+        <w:rPr>
+          <w:rFonts w:ascii="Times New Roman" w:hAnsi="Times New Roman" w:cs="Times New Roman"/>
+          <w:color w:val="222222"/>
+          <w:shd w:val="clear" w:color="auto" w:fill="D0CECE" w:themeFill="background2" w:themeFillShade="E6"/>
+        </w:rPr>
+        <w:t xml:space="preserve"> R2 </w:t>
+      </w:r>
+      <w:r>
+        <w:rPr>
+          <w:rFonts w:ascii="Times New Roman" w:hAnsi="Times New Roman" w:cs="Times New Roman"/>
+          <w:color w:val="222222"/>
+          <w:shd w:val="clear" w:color="auto" w:fill="D0CECE" w:themeFill="background2" w:themeFillShade="E6"/>
+        </w:rPr>
+        <w:t>makes the astute point that “retrospective reports of awareness create uncertainty in both directions – they may classify unaware subjects as aware, but they may also classify aware subjects as unaware.”  I think your revision should mention that point.  I also agree with Rs that “the new data raise doubts, but do not settle the question of whether evaluative condition can happen without awareness.”</w:t>
+      </w:r>
+    </w:p>
+    <w:p>
+      <w:pPr>
+        <w:rPr>
+          <w:rFonts w:ascii="Times New Roman" w:hAnsi="Times New Roman" w:cs="Times New Roman"/>
+          <w:color w:val="222222"/>
+        </w:rPr>
+      </w:pPr>
+      <w:r>
+        <w:rPr>
+          <w:rFonts w:ascii="Times New Roman" w:hAnsi="Times New Roman" w:cs="Times New Roman"/>
+          <w:b/>
+          <w:bCs/>
+          <w:color w:val="222222"/>
+          <w:highlight w:val="yellow"/>
+        </w:rPr>
+        <w:t>Response E.</w:t>
+      </w:r>
+      <w:r>
+        <w:rPr>
+          <w:rFonts w:ascii="Times New Roman" w:hAnsi="Times New Roman" w:cs="Times New Roman"/>
+          <w:b/>
+          <w:bCs/>
+          <w:color w:val="222222"/>
+          <w:highlight w:val="yellow"/>
+        </w:rPr>
+        <w:t>6</w:t>
+      </w:r>
+      <w:r>
+        <w:rPr>
+          <w:rFonts w:ascii="Times New Roman" w:hAnsi="Times New Roman" w:cs="Times New Roman"/>
+          <w:b/>
+          <w:bCs/>
+          <w:color w:val="222222"/>
+          <w:highlight w:val="yellow"/>
+        </w:rPr>
+        <w:t>.</w:t>
+      </w:r>
+    </w:p>
+    <w:p>
+      <w:pPr>
+        <w:rPr>
+          <w:rFonts w:ascii="Arial" w:hAnsi="Arial" w:cs="Arial"/>
+          <w:color w:val="222222"/>
+        </w:rPr>
+      </w:pPr>
+    </w:p>
+    <w:p>
+      <w:pPr>
+        <w:shd w:val="clear" w:color="auto" w:fill="D0CECE" w:themeFill="background2" w:themeFillShade="E6"/>
+        <w:rPr>
+          <w:rFonts w:ascii="Times New Roman" w:hAnsi="Times New Roman" w:cs="Times New Roman"/>
+          <w:color w:val="222222"/>
+          <w:shd w:val="clear" w:color="auto" w:fill="FFFFFF"/>
+        </w:rPr>
+      </w:pPr>
+      <w:r>
+        <w:rPr>
+          <w:rFonts w:ascii="Times New Roman" w:hAnsi="Times New Roman" w:cs="Times New Roman"/>
+          <w:b/>
+          <w:bCs/>
+          <w:color w:val="222222"/>
+        </w:rPr>
+        <w:t>E.</w:t>
+      </w:r>
+      <w:r>
+        <w:rPr>
+          <w:rFonts w:ascii="Times New Roman" w:hAnsi="Times New Roman" w:cs="Times New Roman"/>
+          <w:b/>
+          <w:bCs/>
+          <w:color w:val="222222"/>
+        </w:rPr>
+        <w:t>7</w:t>
+      </w:r>
+      <w:r>
+        <w:rPr>
+          <w:rFonts w:ascii="Times New Roman" w:hAnsi="Times New Roman" w:cs="Times New Roman"/>
+          <w:b/>
+          <w:bCs/>
+          <w:color w:val="222222"/>
+        </w:rPr>
+        <w:t>.</w:t>
+      </w:r>
+      <w:r>
+        <w:rPr>
+          <w:rFonts w:ascii="Times New Roman" w:hAnsi="Times New Roman" w:cs="Times New Roman"/>
+          <w:color w:val="222222"/>
+        </w:rPr>
+        <w:t xml:space="preserve"> </w:t>
+      </w:r>
+      <w:r>
+        <w:rPr>
+          <w:rFonts w:ascii="Times New Roman" w:hAnsi="Times New Roman" w:cs="Times New Roman"/>
+          <w:color w:val="222222"/>
+          <w:shd w:val="clear" w:color="auto" w:fill="D0CECE" w:themeFill="background2" w:themeFillShade="E6"/>
+        </w:rPr>
+        <w:t xml:space="preserve">I think it would be </w:t>
+      </w:r>
+      <w:proofErr w:type="spellStart"/>
+      <w:r>
+        <w:rPr>
+          <w:rFonts w:ascii="Times New Roman" w:hAnsi="Times New Roman" w:cs="Times New Roman"/>
+          <w:color w:val="222222"/>
+          <w:shd w:val="clear" w:color="auto" w:fill="D0CECE" w:themeFill="background2" w:themeFillShade="E6"/>
+        </w:rPr>
+        <w:t>hlepul</w:t>
+      </w:r>
+      <w:proofErr w:type="spellEnd"/>
+      <w:r>
+        <w:rPr>
+          <w:rFonts w:ascii="Times New Roman" w:hAnsi="Times New Roman" w:cs="Times New Roman"/>
+          <w:color w:val="222222"/>
+          <w:shd w:val="clear" w:color="auto" w:fill="D0CECE" w:themeFill="background2" w:themeFillShade="E6"/>
+        </w:rPr>
+        <w:t xml:space="preserve"> to add to your OSF project page an overall guide to your OSF materials -- I found it a difficult to navigate.  So a TOC might be helpful.</w:t>
+      </w:r>
+    </w:p>
+    <w:p>
+      <w:pPr>
+        <w:rPr>
+          <w:rFonts w:ascii="Times New Roman" w:hAnsi="Times New Roman" w:cs="Times New Roman"/>
+          <w:color w:val="222222"/>
+          <w:shd w:val="clear" w:color="auto" w:fill="FFFFFF"/>
+        </w:rPr>
+      </w:pPr>
+      <w:r>
+        <w:rPr>
+          <w:rFonts w:ascii="Times New Roman" w:hAnsi="Times New Roman" w:cs="Times New Roman"/>
+          <w:b/>
+          <w:bCs/>
+          <w:color w:val="222222"/>
+        </w:rPr>
+        <w:t>Respon</w:t>
+      </w:r>
+      <w:bookmarkStart w:id="2" w:name="_GoBack"/>
+      <w:bookmarkEnd w:id="2"/>
+      <w:r>
+        <w:rPr>
+          <w:rFonts w:ascii="Times New Roman" w:hAnsi="Times New Roman" w:cs="Times New Roman"/>
+          <w:b/>
+          <w:bCs/>
+          <w:color w:val="222222"/>
+        </w:rPr>
+        <w:t>se E.</w:t>
+      </w:r>
+      <w:r>
+        <w:rPr>
+          <w:rFonts w:ascii="Times New Roman" w:hAnsi="Times New Roman" w:cs="Times New Roman"/>
+          <w:b/>
+          <w:bCs/>
+          <w:color w:val="222222"/>
+        </w:rPr>
+        <w:t>7</w:t>
+      </w:r>
+      <w:r>
+        <w:rPr>
+          <w:rFonts w:ascii="Times New Roman" w:hAnsi="Times New Roman" w:cs="Times New Roman"/>
+          <w:b/>
+          <w:bCs/>
+          <w:color w:val="222222"/>
+        </w:rPr>
+        <w:t>.</w:t>
+      </w:r>
+      <w:r>
+        <w:rPr>
+          <w:rFonts w:ascii="Times New Roman" w:hAnsi="Times New Roman" w:cs="Times New Roman"/>
+          <w:color w:val="222222"/>
+        </w:rPr>
+        <w:t xml:space="preserve"> </w:t>
+      </w:r>
+      <w:r>
+        <w:rPr>
+          <w:rFonts w:ascii="Times New Roman" w:hAnsi="Times New Roman" w:cs="Times New Roman"/>
+          <w:color w:val="222222"/>
+        </w:rPr>
+        <w:t xml:space="preserve">We added to our OSF project an overall guide to the OSF materials (see </w:t>
+      </w:r>
+      <w:hyperlink r:id="rId5" w:history="1">
         <w:r>
           <w:rPr>
             <w:rStyle w:val="Hyperlink"/>
             <w:rFonts w:ascii="Times New Roman" w:hAnsi="Times New Roman" w:cs="Times New Roman"/>
-            <w:shd w:val="clear" w:color="auto" w:fill="D0CECE" w:themeFill="background2" w:themeFillShade="E6"/>
           </w:rPr>
-          <w:t>R2</w:t>
+          <w:t>https://osf.io/nf7vh/</w:t>
         </w:r>
       </w:hyperlink>
       <w:r>
         <w:rPr>
           <w:rFonts w:ascii="Times New Roman" w:hAnsi="Times New Roman" w:cs="Times New Roman"/>
           <w:color w:val="222222"/>
-          <w:shd w:val="clear" w:color="auto" w:fill="D0CECE" w:themeFill="background2" w:themeFillShade="E6"/>
-        </w:rPr>
-        <w:t> </w:t>
-      </w:r>
-    </w:p>
-    <w:p>
-      <w:pPr>
-        <w:rPr>
-          <w:rFonts w:ascii="Times New Roman" w:hAnsi="Times New Roman" w:cs="Times New Roman"/>
-          <w:color w:val="222222"/>
-        </w:rPr>
-      </w:pPr>
-      <w:r>
-        <w:rPr>
-          <w:rFonts w:ascii="Times New Roman" w:hAnsi="Times New Roman" w:cs="Times New Roman"/>
-          <w:b/>
-          <w:bCs/>
-          <w:color w:val="222222"/>
-          <w:highlight w:val="yellow"/>
-        </w:rPr>
-        <w:t>Response E.5.</w:t>
-      </w:r>
-    </w:p>
-    <w:p>
-      <w:pPr>
-        <w:rPr>
-          <w:rFonts w:ascii="Times New Roman" w:hAnsi="Times New Roman" w:cs="Times New Roman"/>
-          <w:color w:val="222222"/>
-          <w:shd w:val="clear" w:color="auto" w:fill="D0CECE" w:themeFill="background2" w:themeFillShade="E6"/>
-        </w:rPr>
-      </w:pPr>
+        </w:rPr>
+        <w:t>).</w:t>
+      </w:r>
+      <w:r>
+        <w:rPr>
+          <w:rFonts w:ascii="Times New Roman" w:hAnsi="Times New Roman" w:cs="Times New Roman"/>
+          <w:color w:val="222222"/>
+        </w:rPr>
+        <w:br/>
+      </w:r>
     </w:p>
     <w:p>
       <w:pPr>
@@ -1054,50 +1165,88 @@
         <w:rPr>
           <w:rFonts w:ascii="Times New Roman" w:hAnsi="Times New Roman" w:cs="Times New Roman"/>
           <w:color w:val="222222"/>
-          <w:shd w:val="clear" w:color="auto" w:fill="D0CECE" w:themeFill="background2" w:themeFillShade="E6"/>
-        </w:rPr>
-      </w:pPr>
-      <w:r>
-        <w:rPr>
-          <w:rFonts w:ascii="Times New Roman" w:hAnsi="Times New Roman" w:cs="Times New Roman"/>
-          <w:b/>
-          <w:bCs/>
-          <w:color w:val="222222"/>
-          <w:shd w:val="clear" w:color="auto" w:fill="D0CECE" w:themeFill="background2" w:themeFillShade="E6"/>
-        </w:rPr>
-        <w:t>E.6.</w:t>
-      </w:r>
-      <w:r>
-        <w:rPr>
-          <w:rFonts w:ascii="Times New Roman" w:hAnsi="Times New Roman" w:cs="Times New Roman"/>
-          <w:color w:val="222222"/>
-          <w:shd w:val="clear" w:color="auto" w:fill="D0CECE" w:themeFill="background2" w:themeFillShade="E6"/>
-        </w:rPr>
-        <w:t xml:space="preserve"> R2 </w:t>
-      </w:r>
-      <w:r>
-        <w:rPr>
-          <w:rFonts w:ascii="Times New Roman" w:hAnsi="Times New Roman" w:cs="Times New Roman"/>
-          <w:color w:val="222222"/>
-          <w:shd w:val="clear" w:color="auto" w:fill="D0CECE" w:themeFill="background2" w:themeFillShade="E6"/>
-        </w:rPr>
-        <w:t>makes the astute point that “retrospective reports of awareness create uncertainty in both directions – they may classify unaware subjects as aware, but they may also classify aware subjects as unaware.”  I think your revision should mention that point.  I also agree with Rs that “the new data raise doubts, but do not settle the question of whether evaluative condition can happen without awareness.”</w:t>
-      </w:r>
-    </w:p>
-    <w:p>
-      <w:pPr>
-        <w:rPr>
-          <w:rFonts w:ascii="Times New Roman" w:hAnsi="Times New Roman" w:cs="Times New Roman"/>
-          <w:color w:val="222222"/>
-        </w:rPr>
-      </w:pPr>
-      <w:r>
-        <w:rPr>
-          <w:rFonts w:ascii="Times New Roman" w:hAnsi="Times New Roman" w:cs="Times New Roman"/>
-          <w:b/>
-          <w:bCs/>
-          <w:color w:val="222222"/>
-          <w:highlight w:val="yellow"/>
+          <w:shd w:val="clear" w:color="auto" w:fill="FFFFFF"/>
+        </w:rPr>
+      </w:pPr>
+      <w:r>
+        <w:rPr>
+          <w:rFonts w:ascii="Times New Roman" w:hAnsi="Times New Roman" w:cs="Times New Roman"/>
+          <w:b/>
+          <w:bCs/>
+          <w:color w:val="222222"/>
+          <w:shd w:val="clear" w:color="auto" w:fill="D0CECE" w:themeFill="background2" w:themeFillShade="E6"/>
+        </w:rPr>
+        <w:t>E.</w:t>
+      </w:r>
+      <w:r>
+        <w:rPr>
+          <w:rFonts w:ascii="Times New Roman" w:hAnsi="Times New Roman" w:cs="Times New Roman"/>
+          <w:b/>
+          <w:bCs/>
+          <w:color w:val="222222"/>
+          <w:shd w:val="clear" w:color="auto" w:fill="D0CECE" w:themeFill="background2" w:themeFillShade="E6"/>
+        </w:rPr>
+        <w:t>8</w:t>
+      </w:r>
+      <w:r>
+        <w:rPr>
+          <w:rFonts w:ascii="Times New Roman" w:hAnsi="Times New Roman" w:cs="Times New Roman"/>
+          <w:b/>
+          <w:bCs/>
+          <w:color w:val="222222"/>
+          <w:shd w:val="clear" w:color="auto" w:fill="D0CECE" w:themeFill="background2" w:themeFillShade="E6"/>
+        </w:rPr>
+        <w:t>.</w:t>
+      </w:r>
+      <w:r>
+        <w:rPr>
+          <w:rFonts w:ascii="Times New Roman" w:hAnsi="Times New Roman" w:cs="Times New Roman"/>
+          <w:color w:val="222222"/>
+          <w:shd w:val="clear" w:color="auto" w:fill="D0CECE" w:themeFill="background2" w:themeFillShade="E6"/>
+        </w:rPr>
+        <w:t xml:space="preserve"> </w:t>
+      </w:r>
+      <w:r>
+        <w:rPr>
+          <w:rFonts w:ascii="Times New Roman" w:hAnsi="Times New Roman" w:cs="Times New Roman"/>
+          <w:color w:val="222222"/>
+          <w:shd w:val="clear" w:color="auto" w:fill="D0CECE" w:themeFill="background2" w:themeFillShade="E6"/>
+        </w:rPr>
+        <w:t xml:space="preserve">I am sorry but I am not open to publishing Commentaries from various subgroups of authors.  As an alternative, I propose that we explore the possibility of placing registered copies of brief statements from those who wish to tender them on the OSF page for the project, and including in the article the </w:t>
+      </w:r>
+      <w:proofErr w:type="spellStart"/>
+      <w:r>
+        <w:rPr>
+          <w:rFonts w:ascii="Times New Roman" w:hAnsi="Times New Roman" w:cs="Times New Roman"/>
+          <w:color w:val="222222"/>
+          <w:shd w:val="clear" w:color="auto" w:fill="D0CECE" w:themeFill="background2" w:themeFillShade="E6"/>
+        </w:rPr>
+        <w:t>url</w:t>
+      </w:r>
+      <w:proofErr w:type="spellEnd"/>
+      <w:r>
+        <w:rPr>
+          <w:rFonts w:ascii="Times New Roman" w:hAnsi="Times New Roman" w:cs="Times New Roman"/>
+          <w:color w:val="222222"/>
+          <w:shd w:val="clear" w:color="auto" w:fill="D0CECE" w:themeFill="background2" w:themeFillShade="E6"/>
+        </w:rPr>
+        <w:t xml:space="preserve"> for the collection of statements.  Would that be satisfactory?</w:t>
+      </w:r>
+    </w:p>
+    <w:p>
+      <w:pPr>
+        <w:rPr>
+          <w:rFonts w:ascii="Arial" w:hAnsi="Arial" w:cs="Arial"/>
+          <w:color w:val="222222"/>
+        </w:rPr>
+      </w:pPr>
+      <w:commentRangeStart w:id="3"/>
+      <w:r>
+        <w:rPr>
+          <w:rFonts w:ascii="Times New Roman" w:hAnsi="Times New Roman" w:cs="Times New Roman"/>
+          <w:b/>
+          <w:bCs/>
+          <w:color w:val="222222"/>
         </w:rPr>
         <w:t>Response E.</w:t>
       </w:r>
@@ -1107,28 +1256,25 @@
           <w:b/>
           <w:bCs/>
           <w:color w:val="222222"/>
-          <w:highlight w:val="yellow"/>
-        </w:rPr>
-        <w:t>6</w:t>
-      </w:r>
-      <w:r>
-        <w:rPr>
-          <w:rFonts w:ascii="Times New Roman" w:hAnsi="Times New Roman" w:cs="Times New Roman"/>
-          <w:b/>
-          <w:bCs/>
-          <w:color w:val="222222"/>
-          <w:highlight w:val="yellow"/>
+        </w:rPr>
+        <w:t>8</w:t>
+      </w:r>
+      <w:r>
+        <w:rPr>
+          <w:rFonts w:ascii="Times New Roman" w:hAnsi="Times New Roman" w:cs="Times New Roman"/>
+          <w:b/>
+          <w:bCs/>
+          <w:color w:val="222222"/>
         </w:rPr>
         <w:t>.</w:t>
       </w:r>
-    </w:p>
-    <w:p>
-      <w:pPr>
-        <w:rPr>
-          <w:rFonts w:ascii="Arial" w:hAnsi="Arial" w:cs="Arial"/>
-          <w:color w:val="222222"/>
-        </w:rPr>
-      </w:pPr>
+      <w:commentRangeEnd w:id="3"/>
+      <w:r>
+        <w:rPr>
+          <w:rStyle w:val="CommentReference"/>
+        </w:rPr>
+        <w:commentReference w:id="3"/>
+      </w:r>
     </w:p>
     <w:p>
       <w:pPr>
@@ -1142,9 +1288,32 @@
       <w:r>
         <w:rPr>
           <w:rFonts w:ascii="Times New Roman" w:hAnsi="Times New Roman" w:cs="Times New Roman"/>
-          <w:b/>
-          <w:bCs/>
-          <w:color w:val="222222"/>
+          <w:color w:val="222222"/>
+          <w:shd w:val="clear" w:color="auto" w:fill="D0CECE" w:themeFill="background2" w:themeFillShade="E6"/>
+        </w:rPr>
+        <w:t>Very minor matters</w:t>
+      </w:r>
+      <w:r>
+        <w:rPr>
+          <w:rFonts w:ascii="Times New Roman" w:hAnsi="Times New Roman" w:cs="Times New Roman"/>
+          <w:color w:val="222222"/>
+        </w:rPr>
+        <w:br/>
+      </w:r>
+      <w:r>
+        <w:rPr>
+          <w:rFonts w:ascii="Times New Roman" w:hAnsi="Times New Roman" w:cs="Times New Roman"/>
+          <w:color w:val="222222"/>
+        </w:rPr>
+        <w:br/>
+      </w:r>
+      <w:r>
+        <w:rPr>
+          <w:rFonts w:ascii="Times New Roman" w:hAnsi="Times New Roman" w:cs="Times New Roman"/>
+          <w:b/>
+          <w:bCs/>
+          <w:color w:val="222222"/>
+          <w:shd w:val="clear" w:color="auto" w:fill="D0CECE" w:themeFill="background2" w:themeFillShade="E6"/>
         </w:rPr>
         <w:t>E.</w:t>
       </w:r>
@@ -1154,15 +1323,17 @@
           <w:b/>
           <w:bCs/>
           <w:color w:val="222222"/>
-        </w:rPr>
-        <w:t>7</w:t>
-      </w:r>
-      <w:r>
-        <w:rPr>
-          <w:rFonts w:ascii="Times New Roman" w:hAnsi="Times New Roman" w:cs="Times New Roman"/>
-          <w:b/>
-          <w:bCs/>
-          <w:color w:val="222222"/>
+          <w:shd w:val="clear" w:color="auto" w:fill="D0CECE" w:themeFill="background2" w:themeFillShade="E6"/>
+        </w:rPr>
+        <w:t>9</w:t>
+      </w:r>
+      <w:r>
+        <w:rPr>
+          <w:rFonts w:ascii="Times New Roman" w:hAnsi="Times New Roman" w:cs="Times New Roman"/>
+          <w:b/>
+          <w:bCs/>
+          <w:color w:val="222222"/>
+          <w:shd w:val="clear" w:color="auto" w:fill="D0CECE" w:themeFill="background2" w:themeFillShade="E6"/>
         </w:rPr>
         <w:t>.</w:t>
       </w:r>
@@ -1170,6 +1341,7 @@
         <w:rPr>
           <w:rFonts w:ascii="Times New Roman" w:hAnsi="Times New Roman" w:cs="Times New Roman"/>
           <w:color w:val="222222"/>
+          <w:shd w:val="clear" w:color="auto" w:fill="D0CECE" w:themeFill="background2" w:themeFillShade="E6"/>
         </w:rPr>
         <w:t xml:space="preserve"> </w:t>
       </w:r>
@@ -1179,35 +1351,17 @@
           <w:color w:val="222222"/>
           <w:shd w:val="clear" w:color="auto" w:fill="D0CECE" w:themeFill="background2" w:themeFillShade="E6"/>
         </w:rPr>
-        <w:t xml:space="preserve">I think it would be </w:t>
-      </w:r>
-      <w:proofErr w:type="spellStart"/>
-      <w:r>
-        <w:rPr>
-          <w:rFonts w:ascii="Times New Roman" w:hAnsi="Times New Roman" w:cs="Times New Roman"/>
-          <w:color w:val="222222"/>
-          <w:shd w:val="clear" w:color="auto" w:fill="D0CECE" w:themeFill="background2" w:themeFillShade="E6"/>
-        </w:rPr>
-        <w:t>hlepul</w:t>
-      </w:r>
-      <w:proofErr w:type="spellEnd"/>
-      <w:r>
-        <w:rPr>
-          <w:rFonts w:ascii="Times New Roman" w:hAnsi="Times New Roman" w:cs="Times New Roman"/>
-          <w:color w:val="222222"/>
-          <w:shd w:val="clear" w:color="auto" w:fill="D0CECE" w:themeFill="background2" w:themeFillShade="E6"/>
-        </w:rPr>
-        <w:t xml:space="preserve"> to add to your OSF project page an overall guide to your OSF materials -- I found it a difficult to navigate.  So a TOC might be helpful.</w:t>
-      </w:r>
-    </w:p>
-    <w:p>
-      <w:pPr>
-        <w:rPr>
-          <w:rFonts w:ascii="Times New Roman" w:hAnsi="Times New Roman" w:cs="Times New Roman"/>
-          <w:color w:val="222222"/>
-          <w:shd w:val="clear" w:color="auto" w:fill="FFFFFF"/>
-        </w:rPr>
-      </w:pPr>
+        <w:t>How about changing the title so that it says “…a Registered Replication Report…”?  I am not wild on these terms, but that’s what this sort of project (multiple labs all following the same protocol) are currently being called.  A “Registered Report” is a slightly different beast.</w:t>
+      </w:r>
+    </w:p>
+    <w:p>
+      <w:pPr>
+        <w:rPr>
+          <w:rFonts w:ascii="Times New Roman" w:hAnsi="Times New Roman" w:cs="Times New Roman"/>
+          <w:color w:val="222222"/>
+        </w:rPr>
+      </w:pPr>
+      <w:commentRangeStart w:id="4"/>
       <w:r>
         <w:rPr>
           <w:rFonts w:ascii="Times New Roman" w:hAnsi="Times New Roman" w:cs="Times New Roman"/>
@@ -1224,7 +1378,7 @@
           <w:bCs/>
           <w:color w:val="222222"/>
         </w:rPr>
-        <w:t>7</w:t>
+        <w:t>9</w:t>
       </w:r>
       <w:r>
         <w:rPr>
@@ -1235,264 +1389,12 @@
         </w:rPr>
         <w:t>.</w:t>
       </w:r>
-      <w:r>
-        <w:rPr>
-          <w:rFonts w:ascii="Times New Roman" w:hAnsi="Times New Roman" w:cs="Times New Roman"/>
-          <w:color w:val="222222"/>
-        </w:rPr>
-        <w:t xml:space="preserve"> </w:t>
-      </w:r>
-      <w:r>
-        <w:rPr>
-          <w:rFonts w:ascii="Times New Roman" w:hAnsi="Times New Roman" w:cs="Times New Roman"/>
-          <w:color w:val="222222"/>
-        </w:rPr>
-        <w:t>We added to our OSF project an overall guide to the OSF materials (see LINK).</w:t>
-      </w:r>
-      <w:r>
-        <w:rPr>
-          <w:rFonts w:ascii="Times New Roman" w:hAnsi="Times New Roman" w:cs="Times New Roman"/>
-          <w:color w:val="222222"/>
-        </w:rPr>
-        <w:br/>
-      </w:r>
-    </w:p>
-    <w:p>
-      <w:pPr>
-        <w:shd w:val="clear" w:color="auto" w:fill="D0CECE" w:themeFill="background2" w:themeFillShade="E6"/>
-        <w:rPr>
-          <w:rFonts w:ascii="Times New Roman" w:hAnsi="Times New Roman" w:cs="Times New Roman"/>
-          <w:color w:val="222222"/>
-          <w:shd w:val="clear" w:color="auto" w:fill="FFFFFF"/>
-        </w:rPr>
-      </w:pPr>
-      <w:r>
-        <w:rPr>
-          <w:rFonts w:ascii="Times New Roman" w:hAnsi="Times New Roman" w:cs="Times New Roman"/>
-          <w:b/>
-          <w:bCs/>
-          <w:color w:val="222222"/>
-          <w:shd w:val="clear" w:color="auto" w:fill="D0CECE" w:themeFill="background2" w:themeFillShade="E6"/>
-        </w:rPr>
-        <w:t>E.</w:t>
-      </w:r>
-      <w:r>
-        <w:rPr>
-          <w:rFonts w:ascii="Times New Roman" w:hAnsi="Times New Roman" w:cs="Times New Roman"/>
-          <w:b/>
-          <w:bCs/>
-          <w:color w:val="222222"/>
-          <w:shd w:val="clear" w:color="auto" w:fill="D0CECE" w:themeFill="background2" w:themeFillShade="E6"/>
-        </w:rPr>
-        <w:t>8</w:t>
-      </w:r>
-      <w:r>
-        <w:rPr>
-          <w:rFonts w:ascii="Times New Roman" w:hAnsi="Times New Roman" w:cs="Times New Roman"/>
-          <w:b/>
-          <w:bCs/>
-          <w:color w:val="222222"/>
-          <w:shd w:val="clear" w:color="auto" w:fill="D0CECE" w:themeFill="background2" w:themeFillShade="E6"/>
-        </w:rPr>
-        <w:t>.</w:t>
-      </w:r>
-      <w:r>
-        <w:rPr>
-          <w:rFonts w:ascii="Times New Roman" w:hAnsi="Times New Roman" w:cs="Times New Roman"/>
-          <w:color w:val="222222"/>
-          <w:shd w:val="clear" w:color="auto" w:fill="D0CECE" w:themeFill="background2" w:themeFillShade="E6"/>
-        </w:rPr>
-        <w:t xml:space="preserve"> </w:t>
-      </w:r>
-      <w:r>
-        <w:rPr>
-          <w:rFonts w:ascii="Times New Roman" w:hAnsi="Times New Roman" w:cs="Times New Roman"/>
-          <w:color w:val="222222"/>
-          <w:shd w:val="clear" w:color="auto" w:fill="D0CECE" w:themeFill="background2" w:themeFillShade="E6"/>
-        </w:rPr>
-        <w:t xml:space="preserve">I am sorry but I am not open to publishing Commentaries from various subgroups of authors.  As an alternative, I propose that we explore the possibility of placing registered copies of brief statements from those who wish to tender them on the OSF page for the project, and including in the article the </w:t>
-      </w:r>
-      <w:proofErr w:type="spellStart"/>
-      <w:r>
-        <w:rPr>
-          <w:rFonts w:ascii="Times New Roman" w:hAnsi="Times New Roman" w:cs="Times New Roman"/>
-          <w:color w:val="222222"/>
-          <w:shd w:val="clear" w:color="auto" w:fill="D0CECE" w:themeFill="background2" w:themeFillShade="E6"/>
-        </w:rPr>
-        <w:t>url</w:t>
-      </w:r>
-      <w:proofErr w:type="spellEnd"/>
-      <w:r>
-        <w:rPr>
-          <w:rFonts w:ascii="Times New Roman" w:hAnsi="Times New Roman" w:cs="Times New Roman"/>
-          <w:color w:val="222222"/>
-          <w:shd w:val="clear" w:color="auto" w:fill="D0CECE" w:themeFill="background2" w:themeFillShade="E6"/>
-        </w:rPr>
-        <w:t xml:space="preserve"> for the collection of statements.  Would that be satisfactory?</w:t>
-      </w:r>
-    </w:p>
-    <w:p>
-      <w:pPr>
-        <w:rPr>
-          <w:rFonts w:ascii="Arial" w:hAnsi="Arial" w:cs="Arial"/>
-          <w:color w:val="222222"/>
-        </w:rPr>
-      </w:pPr>
-      <w:commentRangeStart w:id="2"/>
-      <w:r>
-        <w:rPr>
-          <w:rFonts w:ascii="Times New Roman" w:hAnsi="Times New Roman" w:cs="Times New Roman"/>
-          <w:b/>
-          <w:bCs/>
-          <w:color w:val="222222"/>
-        </w:rPr>
-        <w:t>Response E.</w:t>
-      </w:r>
-      <w:r>
-        <w:rPr>
-          <w:rFonts w:ascii="Times New Roman" w:hAnsi="Times New Roman" w:cs="Times New Roman"/>
-          <w:b/>
-          <w:bCs/>
-          <w:color w:val="222222"/>
-        </w:rPr>
-        <w:t>8</w:t>
-      </w:r>
-      <w:r>
-        <w:rPr>
-          <w:rFonts w:ascii="Times New Roman" w:hAnsi="Times New Roman" w:cs="Times New Roman"/>
-          <w:b/>
-          <w:bCs/>
-          <w:color w:val="222222"/>
-        </w:rPr>
-        <w:t>.</w:t>
-      </w:r>
-      <w:commentRangeEnd w:id="2"/>
+      <w:commentRangeEnd w:id="4"/>
       <w:r>
         <w:rPr>
           <w:rStyle w:val="CommentReference"/>
         </w:rPr>
-        <w:commentReference w:id="2"/>
-      </w:r>
-    </w:p>
-    <w:p>
-      <w:pPr>
-        <w:shd w:val="clear" w:color="auto" w:fill="D0CECE" w:themeFill="background2" w:themeFillShade="E6"/>
-        <w:rPr>
-          <w:rFonts w:ascii="Times New Roman" w:hAnsi="Times New Roman" w:cs="Times New Roman"/>
-          <w:color w:val="222222"/>
-          <w:shd w:val="clear" w:color="auto" w:fill="FFFFFF"/>
-        </w:rPr>
-      </w:pPr>
-      <w:r>
-        <w:rPr>
-          <w:rFonts w:ascii="Times New Roman" w:hAnsi="Times New Roman" w:cs="Times New Roman"/>
-          <w:color w:val="222222"/>
-          <w:shd w:val="clear" w:color="auto" w:fill="D0CECE" w:themeFill="background2" w:themeFillShade="E6"/>
-        </w:rPr>
-        <w:t>Very minor matters</w:t>
-      </w:r>
-      <w:r>
-        <w:rPr>
-          <w:rFonts w:ascii="Times New Roman" w:hAnsi="Times New Roman" w:cs="Times New Roman"/>
-          <w:color w:val="222222"/>
-        </w:rPr>
-        <w:br/>
-      </w:r>
-      <w:r>
-        <w:rPr>
-          <w:rFonts w:ascii="Times New Roman" w:hAnsi="Times New Roman" w:cs="Times New Roman"/>
-          <w:color w:val="222222"/>
-        </w:rPr>
-        <w:br/>
-      </w:r>
-      <w:r>
-        <w:rPr>
-          <w:rFonts w:ascii="Times New Roman" w:hAnsi="Times New Roman" w:cs="Times New Roman"/>
-          <w:b/>
-          <w:bCs/>
-          <w:color w:val="222222"/>
-          <w:shd w:val="clear" w:color="auto" w:fill="D0CECE" w:themeFill="background2" w:themeFillShade="E6"/>
-        </w:rPr>
-        <w:t>E.</w:t>
-      </w:r>
-      <w:r>
-        <w:rPr>
-          <w:rFonts w:ascii="Times New Roman" w:hAnsi="Times New Roman" w:cs="Times New Roman"/>
-          <w:b/>
-          <w:bCs/>
-          <w:color w:val="222222"/>
-          <w:shd w:val="clear" w:color="auto" w:fill="D0CECE" w:themeFill="background2" w:themeFillShade="E6"/>
-        </w:rPr>
-        <w:t>9</w:t>
-      </w:r>
-      <w:r>
-        <w:rPr>
-          <w:rFonts w:ascii="Times New Roman" w:hAnsi="Times New Roman" w:cs="Times New Roman"/>
-          <w:b/>
-          <w:bCs/>
-          <w:color w:val="222222"/>
-          <w:shd w:val="clear" w:color="auto" w:fill="D0CECE" w:themeFill="background2" w:themeFillShade="E6"/>
-        </w:rPr>
-        <w:t>.</w:t>
-      </w:r>
-      <w:r>
-        <w:rPr>
-          <w:rFonts w:ascii="Times New Roman" w:hAnsi="Times New Roman" w:cs="Times New Roman"/>
-          <w:color w:val="222222"/>
-          <w:shd w:val="clear" w:color="auto" w:fill="D0CECE" w:themeFill="background2" w:themeFillShade="E6"/>
-        </w:rPr>
-        <w:t xml:space="preserve"> </w:t>
-      </w:r>
-      <w:r>
-        <w:rPr>
-          <w:rFonts w:ascii="Times New Roman" w:hAnsi="Times New Roman" w:cs="Times New Roman"/>
-          <w:color w:val="222222"/>
-          <w:shd w:val="clear" w:color="auto" w:fill="D0CECE" w:themeFill="background2" w:themeFillShade="E6"/>
-        </w:rPr>
-        <w:t>How about changing the title so that it says “…a Registered Replication Report…”?  I am not wild on these terms, but that’s what this sort of project (multiple labs all following the same protocol) are currently being called.  A “Registered Report” is a slightly different beast.</w:t>
-      </w:r>
-    </w:p>
-    <w:p>
-      <w:pPr>
-        <w:rPr>
-          <w:rFonts w:ascii="Times New Roman" w:hAnsi="Times New Roman" w:cs="Times New Roman"/>
-          <w:color w:val="222222"/>
-        </w:rPr>
-      </w:pPr>
-      <w:commentRangeStart w:id="3"/>
-      <w:r>
-        <w:rPr>
-          <w:rFonts w:ascii="Times New Roman" w:hAnsi="Times New Roman" w:cs="Times New Roman"/>
-          <w:b/>
-          <w:bCs/>
-          <w:color w:val="222222"/>
-        </w:rPr>
-        <w:t>Response E.</w:t>
-      </w:r>
-      <w:r>
-        <w:rPr>
-          <w:rFonts w:ascii="Times New Roman" w:hAnsi="Times New Roman" w:cs="Times New Roman"/>
-          <w:b/>
-          <w:bCs/>
-          <w:color w:val="222222"/>
-        </w:rPr>
-        <w:t>9</w:t>
-      </w:r>
-      <w:r>
-        <w:rPr>
-          <w:rFonts w:ascii="Times New Roman" w:hAnsi="Times New Roman" w:cs="Times New Roman"/>
-          <w:b/>
-          <w:bCs/>
-          <w:color w:val="222222"/>
-        </w:rPr>
-        <w:t>.</w:t>
-      </w:r>
-      <w:commentRangeEnd w:id="3"/>
-      <w:r>
-        <w:rPr>
-          <w:rStyle w:val="CommentReference"/>
-        </w:rPr>
-        <w:commentReference w:id="3"/>
+        <w:commentReference w:id="4"/>
       </w:r>
     </w:p>
     <w:p>
@@ -1762,8 +1664,61 @@
           <w:color w:val="222222"/>
           <w:highlight w:val="yellow"/>
         </w:rPr>
-        <w:t xml:space="preserve">Response </w:t>
-      </w:r>
+        <w:t>Response R2.1.</w:t>
+      </w:r>
+      <w:r>
+        <w:rPr>
+          <w:rFonts w:ascii="Arial" w:hAnsi="Arial" w:cs="Arial"/>
+          <w:color w:val="222222"/>
+        </w:rPr>
+        <w:br/>
+      </w:r>
+    </w:p>
+    <w:p>
+      <w:pPr>
+        <w:shd w:val="clear" w:color="auto" w:fill="D0CECE" w:themeFill="background2" w:themeFillShade="E6"/>
+        <w:rPr>
+          <w:rFonts w:ascii="Times New Roman" w:hAnsi="Times New Roman" w:cs="Times New Roman"/>
+          <w:color w:val="222222"/>
+          <w:shd w:val="clear" w:color="auto" w:fill="FFFFFF"/>
+        </w:rPr>
+      </w:pPr>
+      <w:r>
+        <w:rPr>
+          <w:rFonts w:ascii="Times New Roman" w:hAnsi="Times New Roman" w:cs="Times New Roman"/>
+          <w:b/>
+          <w:bCs/>
+          <w:color w:val="222222"/>
+          <w:shd w:val="clear" w:color="auto" w:fill="D0CECE" w:themeFill="background2" w:themeFillShade="E6"/>
+        </w:rPr>
+        <w:t>R2.2.</w:t>
+      </w:r>
+      <w:r>
+        <w:rPr>
+          <w:rFonts w:ascii="Times New Roman" w:hAnsi="Times New Roman" w:cs="Times New Roman"/>
+          <w:color w:val="222222"/>
+          <w:shd w:val="clear" w:color="auto" w:fill="D0CECE" w:themeFill="background2" w:themeFillShade="E6"/>
+        </w:rPr>
+        <w:t xml:space="preserve"> </w:t>
+      </w:r>
+      <w:r>
+        <w:rPr>
+          <w:rFonts w:ascii="Times New Roman" w:hAnsi="Times New Roman" w:cs="Times New Roman"/>
+          <w:color w:val="222222"/>
+          <w:shd w:val="clear" w:color="auto" w:fill="D0CECE" w:themeFill="background2" w:themeFillShade="E6"/>
+        </w:rPr>
+        <w:t>Second, the moderation results are informative. They suggest that as larger and larger segments of the sample are classified as “aware,” the effect size in the segment classified as “unaware” is reduced. In other words, there is a correlation between self-reported awareness of the pairings and the size of the evaluative conditioning effect. This is the same as has been found in other evaluative conditioning paradigms. The authors urge “extreme caution” when interpreting the moderation effects because “it is conceptually and statistically problematic to use one outcome measure as a moderator of another outcome measure, due to the correlational nature of the finding.” This is true. But the problem is *identical* for using one outcome measure as an exclusion criterion when looking at another outcome measure. Excluding people based on the awareness check suffers from the same problem of dependency as the moderation analysis does (for the reasons described in point 1 above). Put differently, reporting and interpreting the results for only the “unaware” group amounts to reporting only one simple effect without acknowledging the interaction or the other simple effect (the “aware” group).</w:t>
+      </w:r>
+    </w:p>
+    <w:p>
+      <w:pPr>
+        <w:rPr>
+          <w:rFonts w:ascii="Times New Roman" w:hAnsi="Times New Roman" w:cs="Times New Roman"/>
+          <w:b/>
+          <w:bCs/>
+          <w:color w:val="222222"/>
+        </w:rPr>
+      </w:pPr>
       <w:r>
         <w:rPr>
           <w:rFonts w:ascii="Times New Roman" w:hAnsi="Times New Roman" w:cs="Times New Roman"/>
@@ -1772,100 +1727,7 @@
           <w:color w:val="222222"/>
           <w:highlight w:val="yellow"/>
         </w:rPr>
-        <w:t>R2</w:t>
-      </w:r>
-      <w:r>
-        <w:rPr>
-          <w:rFonts w:ascii="Times New Roman" w:hAnsi="Times New Roman" w:cs="Times New Roman"/>
-          <w:b/>
-          <w:bCs/>
-          <w:color w:val="222222"/>
-          <w:highlight w:val="yellow"/>
-        </w:rPr>
-        <w:t>.1.</w:t>
-      </w:r>
-      <w:r>
-        <w:rPr>
-          <w:rFonts w:ascii="Arial" w:hAnsi="Arial" w:cs="Arial"/>
-          <w:color w:val="222222"/>
-        </w:rPr>
-        <w:br/>
-      </w:r>
-    </w:p>
-    <w:p>
-      <w:pPr>
-        <w:shd w:val="clear" w:color="auto" w:fill="D0CECE" w:themeFill="background2" w:themeFillShade="E6"/>
-        <w:rPr>
-          <w:rFonts w:ascii="Times New Roman" w:hAnsi="Times New Roman" w:cs="Times New Roman"/>
-          <w:color w:val="222222"/>
-          <w:shd w:val="clear" w:color="auto" w:fill="FFFFFF"/>
-        </w:rPr>
-      </w:pPr>
-      <w:r>
-        <w:rPr>
-          <w:rFonts w:ascii="Times New Roman" w:hAnsi="Times New Roman" w:cs="Times New Roman"/>
-          <w:b/>
-          <w:bCs/>
-          <w:color w:val="222222"/>
-          <w:shd w:val="clear" w:color="auto" w:fill="D0CECE" w:themeFill="background2" w:themeFillShade="E6"/>
-        </w:rPr>
-        <w:t>R2.2.</w:t>
-      </w:r>
-      <w:r>
-        <w:rPr>
-          <w:rFonts w:ascii="Times New Roman" w:hAnsi="Times New Roman" w:cs="Times New Roman"/>
-          <w:color w:val="222222"/>
-          <w:shd w:val="clear" w:color="auto" w:fill="D0CECE" w:themeFill="background2" w:themeFillShade="E6"/>
-        </w:rPr>
-        <w:t xml:space="preserve"> </w:t>
-      </w:r>
-      <w:r>
-        <w:rPr>
-          <w:rFonts w:ascii="Times New Roman" w:hAnsi="Times New Roman" w:cs="Times New Roman"/>
-          <w:color w:val="222222"/>
-          <w:shd w:val="clear" w:color="auto" w:fill="D0CECE" w:themeFill="background2" w:themeFillShade="E6"/>
-        </w:rPr>
-        <w:t>Second, the moderation results are informative. They suggest that as larger and larger segments of the sample are classified as “aware,” the effect size in the segment classified as “unaware” is reduced. In other words, there is a correlation between self-reported awareness of the pairings and the size of the evaluative conditioning effect. This is the same as has been found in other evaluative conditioning paradigms. The authors urge “extreme caution” when interpreting the moderation effects because “it is conceptually and statistically problematic to use one outcome measure as a moderator of another outcome measure, due to the correlational nature of the finding.” This is true. But the problem is *identical* for using one outcome measure as an exclusion criterion when looking at another outcome measure. Excluding people based on the awareness check suffers from the same problem of dependency as the moderation analysis does (for the reasons described in point 1 above). Put differently, reporting and interpreting the results for only the “unaware” group amounts to reporting only one simple effect without acknowledging the interaction or the other simple effect (the “aware” group).</w:t>
-      </w:r>
-    </w:p>
-    <w:p>
-      <w:pPr>
-        <w:rPr>
-          <w:rFonts w:ascii="Times New Roman" w:hAnsi="Times New Roman" w:cs="Times New Roman"/>
-          <w:b/>
-          <w:bCs/>
-          <w:color w:val="222222"/>
-        </w:rPr>
-      </w:pPr>
-      <w:r>
-        <w:rPr>
-          <w:rFonts w:ascii="Times New Roman" w:hAnsi="Times New Roman" w:cs="Times New Roman"/>
-          <w:b/>
-          <w:bCs/>
-          <w:color w:val="222222"/>
-          <w:highlight w:val="yellow"/>
-        </w:rPr>
-        <w:t>Response R2.</w:t>
-      </w:r>
-      <w:r>
-        <w:rPr>
-          <w:rFonts w:ascii="Times New Roman" w:hAnsi="Times New Roman" w:cs="Times New Roman"/>
-          <w:b/>
-          <w:bCs/>
-          <w:color w:val="222222"/>
-          <w:highlight w:val="yellow"/>
-        </w:rPr>
-        <w:t>2</w:t>
-      </w:r>
-      <w:r>
-        <w:rPr>
-          <w:rFonts w:ascii="Times New Roman" w:hAnsi="Times New Roman" w:cs="Times New Roman"/>
-          <w:b/>
-          <w:bCs/>
-          <w:color w:val="222222"/>
-          <w:highlight w:val="yellow"/>
-        </w:rPr>
-        <w:t>.</w:t>
+        <w:t>Response R2.2.</w:t>
       </w:r>
     </w:p>
     <w:p>
@@ -1996,7 +1858,6 @@
         </w:rPr>
         <w:br/>
       </w:r>
-      <w:bookmarkStart w:id="4" w:name="_GoBack"/>
       <w:r>
         <w:rPr>
           <w:rFonts w:ascii="Times New Roman" w:hAnsi="Times New Roman" w:cs="Times New Roman"/>
@@ -2007,7 +1868,6 @@
         </w:rPr>
         <w:t>Reviewer: 1</w:t>
       </w:r>
-      <w:bookmarkEnd w:id="4"/>
     </w:p>
     <w:p>
       <w:pPr>
@@ -2165,52 +2025,7 @@
           <w:bCs/>
           <w:color w:val="222222"/>
         </w:rPr>
-        <w:t>Response R</w:t>
-      </w:r>
-      <w:r>
-        <w:rPr>
-          <w:rFonts w:ascii="Times New Roman" w:hAnsi="Times New Roman" w:cs="Times New Roman"/>
-          <w:b/>
-          <w:bCs/>
-          <w:color w:val="222222"/>
-        </w:rPr>
-        <w:t>1</w:t>
-      </w:r>
-      <w:r>
-        <w:rPr>
-          <w:rFonts w:ascii="Times New Roman" w:hAnsi="Times New Roman" w:cs="Times New Roman"/>
-          <w:b/>
-          <w:bCs/>
-          <w:color w:val="222222"/>
-        </w:rPr>
-        <w:t>.</w:t>
-      </w:r>
-      <w:r>
-        <w:rPr>
-          <w:rFonts w:ascii="Times New Roman" w:hAnsi="Times New Roman" w:cs="Times New Roman"/>
-          <w:b/>
-          <w:bCs/>
-          <w:color w:val="222222"/>
-        </w:rPr>
-        <w:t>1</w:t>
-      </w:r>
-      <w:r>
-        <w:rPr>
-          <w:rFonts w:ascii="Times New Roman" w:hAnsi="Times New Roman" w:cs="Times New Roman"/>
-          <w:b/>
-          <w:bCs/>
-          <w:color w:val="222222"/>
-        </w:rPr>
-        <w:t>.</w:t>
-      </w:r>
-      <w:r>
-        <w:rPr>
-          <w:rFonts w:ascii="Times New Roman" w:hAnsi="Times New Roman" w:cs="Times New Roman"/>
-          <w:b/>
-          <w:bCs/>
-          <w:color w:val="222222"/>
-        </w:rPr>
-        <w:t xml:space="preserve"> </w:t>
+        <w:t xml:space="preserve">Response R1.1. </w:t>
       </w:r>
       <w:r>
         <w:rPr>
@@ -2249,7 +2064,7 @@
 
 <file path=word/comments.xml><?xml version="1.0" encoding="utf-8"?>
 <w:comments xmlns:wpc="http://schemas.microsoft.com/office/word/2010/wordprocessingCanvas" xmlns:cx="http://schemas.microsoft.com/office/drawing/2014/chartex" xmlns:cx1="http://schemas.microsoft.com/office/drawing/2015/9/8/chartex" xmlns:cx2="http://schemas.microsoft.com/office/drawing/2015/10/21/chartex" xmlns:cx3="http://schemas.microsoft.com/office/drawing/2016/5/9/chartex" xmlns:cx4="http://schemas.microsoft.com/office/drawing/2016/5/10/chartex" xmlns:cx5="http://schemas.microsoft.com/office/drawing/2016/5/11/chartex" xmlns:cx6="http://schemas.microsoft.com/office/drawing/2016/5/12/chartex" xmlns:cx7="http://schemas.microsoft.com/office/drawing/2016/5/13/chartex" xmlns:cx8="http://schemas.microsoft.com/office/drawing/2016/5/14/chartex" xmlns:mc="http://schemas.openxmlformats.org/markup-compatibility/2006" xmlns:aink="http://schemas.microsoft.com/office/drawing/2016/ink" xmlns:am3d="http://schemas.microsoft.com/office/drawing/2017/model3d" xmlns:o="urn:schemas-microsoft-com:office:office" xmlns:r="http://schemas.openxmlformats.org/officeDocument/2006/relationships" xmlns:m="http://schemas.openxmlformats.org/officeDocument/2006/math" xmlns:v="urn:schemas-microsoft-com:vml" xmlns:wp14="http://schemas.microsoft.com/office/word/2010/wordprocessingDrawing" xmlns:wp="http://schemas.openxmlformats.org/drawingml/2006/wordprocessingDrawing" xmlns:w10="urn:schemas-microsoft-com:office:word" xmlns:w="http://schemas.openxmlformats.org/wordprocessingml/2006/main" xmlns:w14="http://schemas.microsoft.com/office/word/2010/wordml" xmlns:w15="http://schemas.microsoft.com/office/word/2012/wordml" xmlns:w16cid="http://schemas.microsoft.com/office/word/2016/wordml/cid" xmlns:w16se="http://schemas.microsoft.com/office/word/2015/wordml/symex" xmlns:wpg="http://schemas.microsoft.com/office/word/2010/wordprocessingGroup" xmlns:wpi="http://schemas.microsoft.com/office/word/2010/wordprocessingInk" xmlns:wne="http://schemas.microsoft.com/office/word/2006/wordml" xmlns:wps="http://schemas.microsoft.com/office/word/2010/wordprocessingShape" mc:Ignorable="w14 w15 w16se w16cid wp14">
-  <w:comment w:id="2" w:author="Tal Moran Yorovich" w:date="2020-05-27T10:37:00Z" w:initials="TMY">
+  <w:comment w:id="3" w:author="Tal Moran Yorovich" w:date="2020-05-27T10:37:00Z" w:initials="TMY">
     <w:p>
       <w:pPr>
         <w:pStyle w:val="CommentText"/>
@@ -2265,7 +2080,7 @@
       </w:r>
     </w:p>
   </w:comment>
-  <w:comment w:id="3" w:author="Tal Moran Yorovich" w:date="2020-05-27T10:32:00Z" w:initials="TMY">
+  <w:comment w:id="4" w:author="Tal Moran Yorovich" w:date="2020-05-27T10:32:00Z" w:initials="TMY">
     <w:p>
       <w:pPr>
         <w:pStyle w:val="CommentText"/>
@@ -2304,13 +2119,7 @@
         <w:rPr>
           <w:color w:val="000000" w:themeColor="text1"/>
         </w:rPr>
-        <w:t>Report</w:t>
-      </w:r>
-      <w:r>
-        <w:rPr>
-          <w:color w:val="000000" w:themeColor="text1"/>
-        </w:rPr>
-        <w:t>”.</w:t>
+        <w:t>Report”.</w:t>
       </w:r>
     </w:p>
     <w:p>

</xml_diff>